<commit_message>
Se añaden las pruebas de resultados_favoritos y actualización de nuevos casos de pruebas
</commit_message>
<xml_diff>
--- a/documentación_RegistroCuenta_e_InicioSesion.docx
+++ b/documentación_RegistroCuenta_e_InicioSesion.docx
@@ -1169,13 +1169,7 @@
               <w:rPr>
                 <w:lang w:val="es-PA"/>
               </w:rPr>
-              <w:t>registro_Nombre</w:t>
-            </w:r>
-            <w:r>
-              <w:rPr>
-                <w:lang w:val="es-PA"/>
-              </w:rPr>
-              <w:t>Nulo</w:t>
+              <w:t>registro_NombreNulo</w:t>
             </w:r>
             <w:proofErr w:type="spellEnd"/>
           </w:p>
@@ -1202,13 +1196,7 @@
               <w:rPr>
                 <w:lang w:val="es-PA"/>
               </w:rPr>
-              <w:t xml:space="preserve"> Prueba del campo nombre </w:t>
-            </w:r>
-            <w:r>
-              <w:rPr>
-                <w:lang w:val="es-PA"/>
-              </w:rPr>
-              <w:t>vacío en el registro de usuario</w:t>
+              <w:t xml:space="preserve"> Prueba del campo nombre vacío en el registro de usuario</w:t>
             </w:r>
           </w:p>
         </w:tc>
@@ -1234,19 +1222,7 @@
               <w:rPr>
                 <w:lang w:val="es-PA"/>
               </w:rPr>
-              <w:t xml:space="preserve"> Este caso de prueba </w:t>
-            </w:r>
-            <w:r>
-              <w:rPr>
-                <w:lang w:val="es-PA"/>
-              </w:rPr>
-              <w:t>está</w:t>
-            </w:r>
-            <w:r>
-              <w:rPr>
-                <w:lang w:val="es-PA"/>
-              </w:rPr>
-              <w:t xml:space="preserve"> dirigido a probar que el campo nombre </w:t>
+              <w:t xml:space="preserve"> Este caso de prueba está dirigido a probar que el campo nombre </w:t>
             </w:r>
             <w:r>
               <w:rPr>
@@ -1726,13 +1702,7 @@
               <w:rPr>
                 <w:lang w:val="es-PA"/>
               </w:rPr>
-              <w:t>registro_</w:t>
-            </w:r>
-            <w:r>
-              <w:rPr>
-                <w:lang w:val="es-PA"/>
-              </w:rPr>
-              <w:t>Apellido</w:t>
+              <w:t>registro_Apellido</w:t>
             </w:r>
             <w:proofErr w:type="spellEnd"/>
           </w:p>
@@ -1759,19 +1729,7 @@
               <w:rPr>
                 <w:lang w:val="es-PA"/>
               </w:rPr>
-              <w:t xml:space="preserve"> Prueba del campo </w:t>
-            </w:r>
-            <w:r>
-              <w:rPr>
-                <w:lang w:val="es-PA"/>
-              </w:rPr>
-              <w:t>apellido</w:t>
-            </w:r>
-            <w:r>
-              <w:rPr>
-                <w:lang w:val="es-PA"/>
-              </w:rPr>
-              <w:t xml:space="preserve"> del registro de usuario</w:t>
+              <w:t xml:space="preserve"> Prueba del campo apellido del registro de usuario</w:t>
             </w:r>
           </w:p>
         </w:tc>
@@ -2255,13 +2213,7 @@
               <w:rPr>
                 <w:lang w:val="es-PA"/>
               </w:rPr>
-              <w:t>registro_Apellido</w:t>
-            </w:r>
-            <w:r>
-              <w:rPr>
-                <w:lang w:val="es-PA"/>
-              </w:rPr>
-              <w:t>Nulo</w:t>
+              <w:t>registro_ApellidoNulo</w:t>
             </w:r>
             <w:proofErr w:type="spellEnd"/>
           </w:p>
@@ -2288,31 +2240,7 @@
               <w:rPr>
                 <w:lang w:val="es-PA"/>
               </w:rPr>
-              <w:t xml:space="preserve"> Prueba del campo apellido</w:t>
-            </w:r>
-            <w:r>
-              <w:rPr>
-                <w:lang w:val="es-PA"/>
-              </w:rPr>
-              <w:t xml:space="preserve"> vacío</w:t>
-            </w:r>
-            <w:r>
-              <w:rPr>
-                <w:lang w:val="es-PA"/>
-              </w:rPr>
-              <w:t xml:space="preserve"> </w:t>
-            </w:r>
-            <w:r>
-              <w:rPr>
-                <w:lang w:val="es-PA"/>
-              </w:rPr>
-              <w:t xml:space="preserve">en el </w:t>
-            </w:r>
-            <w:r>
-              <w:rPr>
-                <w:lang w:val="es-PA"/>
-              </w:rPr>
-              <w:t>registro de usuario</w:t>
+              <w:t xml:space="preserve"> Prueba del campo apellido vacío en el registro de usuario</w:t>
             </w:r>
           </w:p>
         </w:tc>
@@ -2338,13 +2266,7 @@
               <w:rPr>
                 <w:lang w:val="es-PA"/>
               </w:rPr>
-              <w:t xml:space="preserve"> Este caso de prueba está dirigido a probar que el campo apellido </w:t>
-            </w:r>
-            <w:r>
-              <w:rPr>
-                <w:lang w:val="es-PA"/>
-              </w:rPr>
-              <w:t>valide que este vacío cuando se intenta registrar una nueva cuenta.</w:t>
+              <w:t xml:space="preserve"> Este caso de prueba está dirigido a probar que el campo apellido valide que este vacío cuando se intenta registrar una nueva cuenta.</w:t>
             </w:r>
           </w:p>
         </w:tc>
@@ -2448,31 +2370,7 @@
               <w:rPr>
                 <w:lang w:val="es-PA"/>
               </w:rPr>
-              <w:t xml:space="preserve"> </w:t>
-            </w:r>
-            <w:r>
-              <w:rPr>
-                <w:lang w:val="es-PA"/>
-              </w:rPr>
-              <w:t>Debe dejar vacío el campo apellido y l</w:t>
-            </w:r>
-            <w:r>
-              <w:rPr>
-                <w:lang w:val="es-PA"/>
-              </w:rPr>
-              <w:t>lenar campo nombre,</w:t>
-            </w:r>
-            <w:r>
-              <w:rPr>
-                <w:lang w:val="es-PA"/>
-              </w:rPr>
-              <w:t xml:space="preserve"> </w:t>
-            </w:r>
-            <w:r>
-              <w:rPr>
-                <w:lang w:val="es-PA"/>
-              </w:rPr>
-              <w:t xml:space="preserve">email, contraseña y repetir contraseña. Luego dar clic en el botón “crear cuenta”.                                    </w:t>
+              <w:t xml:space="preserve"> Debe dejar vacío el campo apellido y llenar campo nombre, email, contraseña y repetir contraseña. Luego dar clic en el botón “crear cuenta”.                                    </w:t>
             </w:r>
           </w:p>
         </w:tc>
@@ -2548,13 +2446,7 @@
               <w:rPr>
                 <w:lang w:val="es-PA"/>
               </w:rPr>
-              <w:t xml:space="preserve"> La página debe </w:t>
-            </w:r>
-            <w:r>
-              <w:rPr>
-                <w:lang w:val="es-PA"/>
-              </w:rPr>
-              <w:t>mostrar el mensaje “Debe llenar todos los campos”</w:t>
+              <w:t xml:space="preserve"> La página debe mostrar el mensaje “Debe llenar todos los campos”</w:t>
             </w:r>
           </w:p>
         </w:tc>
@@ -2684,13 +2576,7 @@
               <w:rPr>
                 <w:lang w:val="es-PA"/>
               </w:rPr>
-              <w:t xml:space="preserve"> </w:t>
-            </w:r>
-            <w:r>
-              <w:rPr>
-                <w:lang w:val="es-PA"/>
-              </w:rPr>
-              <w:t xml:space="preserve">Exitoso </w:t>
+              <w:t xml:space="preserve"> Exitoso </w:t>
             </w:r>
           </w:p>
         </w:tc>
@@ -2792,13 +2678,7 @@
               <w:rPr>
                 <w:lang w:val="es-PA"/>
               </w:rPr>
-              <w:t>registro_</w:t>
-            </w:r>
-            <w:r>
-              <w:rPr>
-                <w:lang w:val="es-PA"/>
-              </w:rPr>
-              <w:t>Email</w:t>
+              <w:t>registro_Email</w:t>
             </w:r>
             <w:proofErr w:type="spellEnd"/>
           </w:p>
@@ -2825,19 +2705,7 @@
               <w:rPr>
                 <w:lang w:val="es-PA"/>
               </w:rPr>
-              <w:t xml:space="preserve"> Prueba del campo </w:t>
-            </w:r>
-            <w:r>
-              <w:rPr>
-                <w:lang w:val="es-PA"/>
-              </w:rPr>
-              <w:t>email</w:t>
-            </w:r>
-            <w:r>
-              <w:rPr>
-                <w:lang w:val="es-PA"/>
-              </w:rPr>
-              <w:t xml:space="preserve"> del registro de usuario</w:t>
+              <w:t xml:space="preserve"> Prueba del campo email del registro de usuario</w:t>
             </w:r>
           </w:p>
         </w:tc>
@@ -3327,13 +3195,7 @@
               <w:rPr>
                 <w:lang w:val="es-PA"/>
               </w:rPr>
-              <w:t>registro_</w:t>
-            </w:r>
-            <w:r>
-              <w:rPr>
-                <w:lang w:val="es-PA"/>
-              </w:rPr>
-              <w:t>EmailNulo</w:t>
+              <w:t>registro_EmailNulo</w:t>
             </w:r>
             <w:proofErr w:type="spellEnd"/>
           </w:p>
@@ -3360,19 +3222,7 @@
               <w:rPr>
                 <w:lang w:val="es-PA"/>
               </w:rPr>
-              <w:t xml:space="preserve"> Prueba del campo </w:t>
-            </w:r>
-            <w:r>
-              <w:rPr>
-                <w:lang w:val="es-PA"/>
-              </w:rPr>
-              <w:t>email</w:t>
-            </w:r>
-            <w:r>
-              <w:rPr>
-                <w:lang w:val="es-PA"/>
-              </w:rPr>
-              <w:t xml:space="preserve"> vacío en el registro de usuario</w:t>
+              <w:t xml:space="preserve"> Prueba del campo email vacío en el registro de usuario</w:t>
             </w:r>
           </w:p>
         </w:tc>
@@ -3398,19 +3248,7 @@
               <w:rPr>
                 <w:lang w:val="es-PA"/>
               </w:rPr>
-              <w:t xml:space="preserve"> Este caso de prueba está dirigido a probar que el campo </w:t>
-            </w:r>
-            <w:r>
-              <w:rPr>
-                <w:lang w:val="es-PA"/>
-              </w:rPr>
-              <w:t>email</w:t>
-            </w:r>
-            <w:r>
-              <w:rPr>
-                <w:lang w:val="es-PA"/>
-              </w:rPr>
-              <w:t xml:space="preserve"> valide que este vacío cuando se intenta registrar una nueva cuenta.</w:t>
+              <w:t xml:space="preserve"> Este caso de prueba está dirigido a probar que el campo email valide que este vacío cuando se intenta registrar una nueva cuenta.</w:t>
             </w:r>
           </w:p>
         </w:tc>
@@ -3514,31 +3352,7 @@
               <w:rPr>
                 <w:lang w:val="es-PA"/>
               </w:rPr>
-              <w:t xml:space="preserve"> Debe dejar vacío el campo </w:t>
-            </w:r>
-            <w:r>
-              <w:rPr>
-                <w:lang w:val="es-PA"/>
-              </w:rPr>
-              <w:t>email</w:t>
-            </w:r>
-            <w:r>
-              <w:rPr>
-                <w:lang w:val="es-PA"/>
-              </w:rPr>
-              <w:t xml:space="preserve"> y llenar campo </w:t>
-            </w:r>
-            <w:r>
-              <w:rPr>
-                <w:lang w:val="es-PA"/>
-              </w:rPr>
-              <w:t>nombre, apellido, contraseña</w:t>
-            </w:r>
-            <w:r>
-              <w:rPr>
-                <w:lang w:val="es-PA"/>
-              </w:rPr>
-              <w:t xml:space="preserve"> y repetir contraseña. Luego dar clic en el botón “crear cuenta”.                                    </w:t>
+              <w:t xml:space="preserve"> Debe dejar vacío el campo email y llenar campo nombre, apellido, contraseña y repetir contraseña. Luego dar clic en el botón “crear cuenta”.                                    </w:t>
             </w:r>
           </w:p>
         </w:tc>
@@ -3564,13 +3378,7 @@
               <w:rPr>
                 <w:lang w:val="es-PA"/>
               </w:rPr>
-              <w:t xml:space="preserve"> Nombre: flujonormal1,</w:t>
-            </w:r>
-            <w:r>
-              <w:rPr>
-                <w:lang w:val="es-PA"/>
-              </w:rPr>
-              <w:t xml:space="preserve"> </w:t>
+              <w:t xml:space="preserve"> Nombre: flujonormal1, </w:t>
             </w:r>
             <w:proofErr w:type="spellStart"/>
             <w:proofErr w:type="gramStart"/>
@@ -3586,13 +3394,7 @@
               <w:rPr>
                 <w:lang w:val="es-PA"/>
               </w:rPr>
-              <w:t xml:space="preserve"> </w:t>
-            </w:r>
-            <w:r>
-              <w:rPr>
-                <w:lang w:val="es-PA"/>
-              </w:rPr>
-              <w:t>Password: password1, Repetir contraseña: password1.</w:t>
+              <w:t xml:space="preserve"> Password: password1, Repetir contraseña: password1.</w:t>
             </w:r>
           </w:p>
         </w:tc>
@@ -3850,13 +3652,7 @@
               <w:rPr>
                 <w:lang w:val="es-PA"/>
               </w:rPr>
-              <w:t>registro_</w:t>
-            </w:r>
-            <w:r>
-              <w:rPr>
-                <w:lang w:val="es-PA"/>
-              </w:rPr>
-              <w:t>Email</w:t>
+              <w:t>registro_Email</w:t>
             </w:r>
             <w:r>
               <w:rPr>
@@ -3895,19 +3691,7 @@
               <w:rPr>
                 <w:lang w:val="es-PA"/>
               </w:rPr>
-              <w:t xml:space="preserve"> Prueba del campo email </w:t>
-            </w:r>
-            <w:r>
-              <w:rPr>
-                <w:lang w:val="es-PA"/>
-              </w:rPr>
-              <w:t>en formato inválido</w:t>
-            </w:r>
-            <w:r>
-              <w:rPr>
-                <w:lang w:val="es-PA"/>
-              </w:rPr>
-              <w:t xml:space="preserve"> en el registro de usuario</w:t>
+              <w:t xml:space="preserve"> Prueba del campo email en formato inválido en el registro de usuario</w:t>
             </w:r>
           </w:p>
         </w:tc>
@@ -3933,13 +3717,7 @@
               <w:rPr>
                 <w:lang w:val="es-PA"/>
               </w:rPr>
-              <w:t xml:space="preserve"> Este caso de prueba está dirigido a probar que el campo email valide que </w:t>
-            </w:r>
-            <w:r>
-              <w:rPr>
-                <w:lang w:val="es-PA"/>
-              </w:rPr>
-              <w:t>esta mal escrito al intentar crear una nueva cuenta</w:t>
+              <w:t xml:space="preserve"> Este caso de prueba está dirigido a probar que el campo email valide que esta mal escrito al intentar crear una nueva cuenta</w:t>
             </w:r>
           </w:p>
         </w:tc>
@@ -4043,43 +3821,7 @@
               <w:rPr>
                 <w:lang w:val="es-PA"/>
               </w:rPr>
-              <w:t xml:space="preserve"> </w:t>
-            </w:r>
-            <w:r>
-              <w:rPr>
-                <w:lang w:val="es-PA"/>
-              </w:rPr>
-              <w:t xml:space="preserve">Llenar los </w:t>
-            </w:r>
-            <w:r>
-              <w:rPr>
-                <w:lang w:val="es-PA"/>
-              </w:rPr>
-              <w:t>campo</w:t>
-            </w:r>
-            <w:r>
-              <w:rPr>
-                <w:lang w:val="es-PA"/>
-              </w:rPr>
-              <w:t>s</w:t>
-            </w:r>
-            <w:r>
-              <w:rPr>
-                <w:lang w:val="es-PA"/>
-              </w:rPr>
-              <w:t xml:space="preserve"> nombre,</w:t>
-            </w:r>
-            <w:r>
-              <w:rPr>
-                <w:lang w:val="es-PA"/>
-              </w:rPr>
-              <w:t xml:space="preserve"> apellido, email, </w:t>
-            </w:r>
-            <w:r>
-              <w:rPr>
-                <w:lang w:val="es-PA"/>
-              </w:rPr>
-              <w:t xml:space="preserve">contraseña y repetir contraseña. Luego dar clic en el botón “crear cuenta”.                                    </w:t>
+              <w:t xml:space="preserve"> Llenar los campos nombre, apellido, email, contraseña y repetir contraseña. Luego dar clic en el botón “crear cuenta”.                                    </w:t>
             </w:r>
           </w:p>
         </w:tc>
@@ -4105,13 +3847,7 @@
               <w:rPr>
                 <w:lang w:val="es-PA"/>
               </w:rPr>
-              <w:t xml:space="preserve"> Nombre: flujonormal1, </w:t>
-            </w:r>
-            <w:r>
-              <w:rPr>
-                <w:lang w:val="es-PA"/>
-              </w:rPr>
-              <w:t xml:space="preserve">Apellido: </w:t>
+              <w:t xml:space="preserve"> Nombre: flujonormal1, Apellido: </w:t>
             </w:r>
             <w:proofErr w:type="spellStart"/>
             <w:r>
@@ -4125,13 +3861,7 @@
               <w:rPr>
                 <w:lang w:val="es-PA"/>
               </w:rPr>
-              <w:t xml:space="preserve">, email: invalido, </w:t>
-            </w:r>
-            <w:r>
-              <w:rPr>
-                <w:lang w:val="es-PA"/>
-              </w:rPr>
-              <w:t>Password: password1, Repetir contraseña: password1.</w:t>
+              <w:t>, email: invalido, Password: password1, Repetir contraseña: password1.</w:t>
             </w:r>
           </w:p>
         </w:tc>
@@ -4422,13 +4152,7 @@
               <w:rPr>
                 <w:lang w:val="es-PA"/>
               </w:rPr>
-              <w:t>registro_Email</w:t>
-            </w:r>
-            <w:r>
-              <w:rPr>
-                <w:lang w:val="es-PA"/>
-              </w:rPr>
-              <w:t>Duplicado</w:t>
+              <w:t>registro_EmailDuplicado</w:t>
             </w:r>
             <w:proofErr w:type="spellEnd"/>
           </w:p>
@@ -4455,25 +4179,7 @@
               <w:rPr>
                 <w:lang w:val="es-PA"/>
               </w:rPr>
-              <w:t xml:space="preserve"> Prueba del campo email </w:t>
-            </w:r>
-            <w:r>
-              <w:rPr>
-                <w:lang w:val="es-PA"/>
-              </w:rPr>
-              <w:t>ya se encuentra registrado</w:t>
-            </w:r>
-            <w:r>
-              <w:rPr>
-                <w:lang w:val="es-PA"/>
-              </w:rPr>
-              <w:t xml:space="preserve"> </w:t>
-            </w:r>
-            <w:r>
-              <w:rPr>
-                <w:lang w:val="es-PA"/>
-              </w:rPr>
-              <w:t>en la página de registro</w:t>
+              <w:t xml:space="preserve"> Prueba del campo email ya se encuentra registrado en la página de registro</w:t>
             </w:r>
           </w:p>
         </w:tc>
@@ -4499,13 +4205,7 @@
               <w:rPr>
                 <w:lang w:val="es-PA"/>
               </w:rPr>
-              <w:t xml:space="preserve"> Este caso de prueba está dirigido a probar que el campo email valide </w:t>
-            </w:r>
-            <w:r>
-              <w:rPr>
-                <w:lang w:val="es-PA"/>
-              </w:rPr>
-              <w:t xml:space="preserve">que el email ya guardo una cuenta anteriormente con ese mismo correo </w:t>
+              <w:t xml:space="preserve"> Este caso de prueba está dirigido a probar que el campo email valide que el email ya guardo una cuenta anteriormente con ese mismo correo </w:t>
             </w:r>
           </w:p>
         </w:tc>
@@ -4931,13 +4631,7 @@
               <w:rPr>
                 <w:lang w:val="es-PA"/>
               </w:rPr>
-              <w:t>registro_</w:t>
-            </w:r>
-            <w:r>
-              <w:rPr>
-                <w:lang w:val="es-PA"/>
-              </w:rPr>
-              <w:t>PasswordValido</w:t>
+              <w:t>registro_PasswordValido</w:t>
             </w:r>
             <w:proofErr w:type="spellEnd"/>
           </w:p>
@@ -5004,25 +4698,7 @@
               <w:rPr>
                 <w:lang w:val="es-PA"/>
               </w:rPr>
-              <w:t xml:space="preserve"> Este caso de prueba está dirigido a probar que el campo </w:t>
-            </w:r>
-            <w:r>
-              <w:rPr>
-                <w:lang w:val="es-PA"/>
-              </w:rPr>
-              <w:t xml:space="preserve">password </w:t>
-            </w:r>
-            <w:r>
-              <w:rPr>
-                <w:lang w:val="es-PA"/>
-              </w:rPr>
-              <w:t xml:space="preserve"> </w:t>
-            </w:r>
-            <w:r>
-              <w:rPr>
-                <w:lang w:val="es-PA"/>
-              </w:rPr>
-              <w:t xml:space="preserve">pueda validar correctamente la cadena de mas de 8 caracteres </w:t>
+              <w:t xml:space="preserve"> Este caso de prueba está dirigido a probar que el campo password  pueda validar correctamente la cadena de mas de 8 caracteres </w:t>
             </w:r>
           </w:p>
         </w:tc>
@@ -5166,19 +4842,7 @@
               <w:rPr>
                 <w:lang w:val="es-PA"/>
               </w:rPr>
-              <w:t xml:space="preserve">, email: </w:t>
-            </w:r>
-            <w:r>
-              <w:rPr>
-                <w:lang w:val="es-PA"/>
-              </w:rPr>
-              <w:t>prueba6@gmail.com</w:t>
-            </w:r>
-            <w:r>
-              <w:rPr>
-                <w:lang w:val="es-PA"/>
-              </w:rPr>
-              <w:t>, Password: password1, Repetir contraseña: password1.</w:t>
+              <w:t>, email: prueba6@gmail.com, Password: password1, Repetir contraseña: password1.</w:t>
             </w:r>
           </w:p>
         </w:tc>
@@ -5204,13 +4868,7 @@
               <w:rPr>
                 <w:lang w:val="es-PA"/>
               </w:rPr>
-              <w:t xml:space="preserve"> </w:t>
-            </w:r>
-            <w:r>
-              <w:rPr>
-                <w:lang w:val="es-PA"/>
-              </w:rPr>
-              <w:t xml:space="preserve">Se debe redireccionar a la página home </w:t>
+              <w:t xml:space="preserve"> Se debe redireccionar a la página home </w:t>
             </w:r>
           </w:p>
         </w:tc>
@@ -5314,13 +4972,7 @@
               <w:rPr>
                 <w:lang w:val="es-PA"/>
               </w:rPr>
-              <w:t xml:space="preserve">: </w:t>
-            </w:r>
-            <w:r>
-              <w:rPr>
-                <w:lang w:val="es-PA"/>
-              </w:rPr>
-              <w:t>Se redirecciono a la página home</w:t>
+              <w:t>: Se redirecciono a la página home</w:t>
             </w:r>
           </w:p>
         </w:tc>
@@ -5463,13 +5115,7 @@
               <w:rPr>
                 <w:lang w:val="es-PA"/>
               </w:rPr>
-              <w:t>registro_Password</w:t>
-            </w:r>
-            <w:r>
-              <w:rPr>
-                <w:lang w:val="es-PA"/>
-              </w:rPr>
-              <w:t>Invalido</w:t>
+              <w:t>registro_PasswordInvalido</w:t>
             </w:r>
             <w:proofErr w:type="spellEnd"/>
           </w:p>
@@ -5510,13 +5156,7 @@
               <w:rPr>
                 <w:lang w:val="es-PA"/>
               </w:rPr>
-              <w:t xml:space="preserve"> valide correctamente que hay </w:t>
-            </w:r>
-            <w:r>
-              <w:rPr>
-                <w:lang w:val="es-PA"/>
-              </w:rPr>
-              <w:t>menos de 8 caracteres</w:t>
+              <w:t xml:space="preserve"> valide correctamente que hay menos de 8 caracteres</w:t>
             </w:r>
           </w:p>
         </w:tc>
@@ -5556,19 +5196,7 @@
               <w:rPr>
                 <w:lang w:val="es-PA"/>
               </w:rPr>
-              <w:t xml:space="preserve"> </w:t>
-            </w:r>
-            <w:r>
-              <w:rPr>
-                <w:lang w:val="es-PA"/>
-              </w:rPr>
-              <w:t>pueda validar que hay menos de 8 caracteres</w:t>
-            </w:r>
-            <w:r>
-              <w:rPr>
-                <w:lang w:val="es-PA"/>
-              </w:rPr>
-              <w:t xml:space="preserve"> </w:t>
+              <w:t xml:space="preserve"> pueda validar que hay menos de 8 caracteres </w:t>
             </w:r>
           </w:p>
         </w:tc>
@@ -5712,19 +5340,7 @@
               <w:rPr>
                 <w:lang w:val="es-PA"/>
               </w:rPr>
-              <w:t>, email: prueba</w:t>
-            </w:r>
-            <w:r>
-              <w:rPr>
-                <w:lang w:val="es-PA"/>
-              </w:rPr>
-              <w:t>7</w:t>
-            </w:r>
-            <w:r>
-              <w:rPr>
-                <w:lang w:val="es-PA"/>
-              </w:rPr>
-              <w:t xml:space="preserve">@gmail.com, Password: </w:t>
+              <w:t xml:space="preserve">, email: prueba7@gmail.com, Password: </w:t>
             </w:r>
             <w:proofErr w:type="spellStart"/>
             <w:r>
@@ -5778,13 +5394,7 @@
               <w:rPr>
                 <w:lang w:val="es-PA"/>
               </w:rPr>
-              <w:t xml:space="preserve"> Se debe </w:t>
-            </w:r>
-            <w:r>
-              <w:rPr>
-                <w:lang w:val="es-PA"/>
-              </w:rPr>
-              <w:t>mostrar el mensaje “La contraseña debe tener mínimo 8 caracteres”</w:t>
+              <w:t xml:space="preserve"> Se debe mostrar el mensaje “La contraseña debe tener mínimo 8 caracteres”</w:t>
             </w:r>
           </w:p>
         </w:tc>
@@ -5888,19 +5498,7 @@
               <w:rPr>
                 <w:lang w:val="es-PA"/>
               </w:rPr>
-              <w:t xml:space="preserve">: </w:t>
-            </w:r>
-            <w:r>
-              <w:rPr>
-                <w:lang w:val="es-PA"/>
-              </w:rPr>
-              <w:t>Se mostro el mensaje “</w:t>
-            </w:r>
-            <w:r>
-              <w:rPr>
-                <w:lang w:val="es-PA"/>
-              </w:rPr>
-              <w:t>La contraseña debe tener mínimo 8 caracteres”</w:t>
+              <w:t>: Se mostro el mensaje “La contraseña debe tener mínimo 8 caracteres”</w:t>
             </w:r>
           </w:p>
         </w:tc>
@@ -6028,13 +5626,7 @@
               <w:rPr>
                 <w:lang w:val="es-PA"/>
               </w:rPr>
-              <w:t>registro_Password</w:t>
-            </w:r>
-            <w:r>
-              <w:rPr>
-                <w:lang w:val="es-PA"/>
-              </w:rPr>
-              <w:t>Nulo</w:t>
+              <w:t>registro_PasswordNulo</w:t>
             </w:r>
             <w:proofErr w:type="spellEnd"/>
           </w:p>
@@ -6075,13 +5667,7 @@
               <w:rPr>
                 <w:lang w:val="es-PA"/>
               </w:rPr>
-              <w:t xml:space="preserve"> valide </w:t>
-            </w:r>
-            <w:r>
-              <w:rPr>
-                <w:lang w:val="es-PA"/>
-              </w:rPr>
-              <w:t>que está vacío</w:t>
+              <w:t xml:space="preserve"> valide que está vacío</w:t>
             </w:r>
           </w:p>
         </w:tc>
@@ -6135,13 +5721,7 @@
               <w:rPr>
                 <w:lang w:val="es-PA"/>
               </w:rPr>
-              <w:t xml:space="preserve"> vacío</w:t>
-            </w:r>
-            <w:r>
-              <w:rPr>
-                <w:lang w:val="es-PA"/>
-              </w:rPr>
-              <w:t xml:space="preserve"> </w:t>
+              <w:t xml:space="preserve"> vacío </w:t>
             </w:r>
           </w:p>
         </w:tc>
@@ -6245,19 +5825,7 @@
               <w:rPr>
                 <w:lang w:val="es-PA"/>
               </w:rPr>
-              <w:t xml:space="preserve"> </w:t>
-            </w:r>
-            <w:r>
-              <w:rPr>
-                <w:lang w:val="es-PA"/>
-              </w:rPr>
-              <w:t>Dejar vacío el campo contraseña y l</w:t>
-            </w:r>
-            <w:r>
-              <w:rPr>
-                <w:lang w:val="es-PA"/>
-              </w:rPr>
-              <w:t xml:space="preserve">lenar los campos nombre, apellido, email y repetir contraseña. Luego dar clic en el botón “crear cuenta”.                                    </w:t>
+              <w:t xml:space="preserve"> Dejar vacío el campo contraseña y llenar los campos nombre, apellido, email y repetir contraseña. Luego dar clic en el botón “crear cuenta”.                                    </w:t>
             </w:r>
           </w:p>
         </w:tc>
@@ -6297,25 +5865,7 @@
               <w:rPr>
                 <w:lang w:val="es-PA"/>
               </w:rPr>
-              <w:t>, email: prueba</w:t>
-            </w:r>
-            <w:r>
-              <w:rPr>
-                <w:lang w:val="es-PA"/>
-              </w:rPr>
-              <w:t>8</w:t>
-            </w:r>
-            <w:r>
-              <w:rPr>
-                <w:lang w:val="es-PA"/>
-              </w:rPr>
-              <w:t>@gmail.com, Repetir contraseña: pass</w:t>
-            </w:r>
-            <w:r>
-              <w:rPr>
-                <w:lang w:val="es-PA"/>
-              </w:rPr>
-              <w:t>word1</w:t>
+              <w:t>, email: prueba8@gmail.com, Repetir contraseña: password1</w:t>
             </w:r>
           </w:p>
         </w:tc>
@@ -6341,13 +5891,7 @@
               <w:rPr>
                 <w:lang w:val="es-PA"/>
               </w:rPr>
-              <w:t xml:space="preserve"> Se debe mostrar el mensaje </w:t>
-            </w:r>
-            <w:r>
-              <w:rPr>
-                <w:lang w:val="es-PA"/>
-              </w:rPr>
-              <w:t>“Se debe llenar todos los campos”</w:t>
+              <w:t xml:space="preserve"> Se debe mostrar el mensaje “Se debe llenar todos los campos”</w:t>
             </w:r>
           </w:p>
         </w:tc>
@@ -6451,13 +5995,7 @@
               <w:rPr>
                 <w:lang w:val="es-PA"/>
               </w:rPr>
-              <w:t>: Se mostro el mensaje “</w:t>
-            </w:r>
-            <w:r>
-              <w:rPr>
-                <w:lang w:val="es-PA"/>
-              </w:rPr>
-              <w:t>Se debe llenar todos los campos”</w:t>
+              <w:t>: Se mostro el mensaje “Se debe llenar todos los campos”</w:t>
             </w:r>
           </w:p>
         </w:tc>
@@ -6606,25 +6144,7 @@
               <w:rPr>
                 <w:lang w:val="es-PA"/>
               </w:rPr>
-              <w:t>registro_</w:t>
-            </w:r>
-            <w:r>
-              <w:rPr>
-                <w:lang w:val="es-PA"/>
-              </w:rPr>
-              <w:t>Repetir</w:t>
-            </w:r>
-            <w:r>
-              <w:rPr>
-                <w:lang w:val="es-PA"/>
-              </w:rPr>
-              <w:t>Password</w:t>
-            </w:r>
-            <w:r>
-              <w:rPr>
-                <w:lang w:val="es-PA"/>
-              </w:rPr>
-              <w:t>Valido</w:t>
+              <w:t>registro_RepetirPasswordValido</w:t>
             </w:r>
             <w:proofErr w:type="spellEnd"/>
           </w:p>
@@ -6651,13 +6171,7 @@
               <w:rPr>
                 <w:lang w:val="es-PA"/>
               </w:rPr>
-              <w:t xml:space="preserve"> Prueba del campo </w:t>
-            </w:r>
-            <w:r>
-              <w:rPr>
-                <w:lang w:val="es-PA"/>
-              </w:rPr>
-              <w:t>Repetir contraseña sea valido</w:t>
+              <w:t xml:space="preserve"> Prueba del campo Repetir contraseña sea valido</w:t>
             </w:r>
           </w:p>
         </w:tc>
@@ -6683,43 +6197,7 @@
               <w:rPr>
                 <w:lang w:val="es-PA"/>
               </w:rPr>
-              <w:t xml:space="preserve"> Este caso de prueba está dirigido a probar que el campo</w:t>
-            </w:r>
-            <w:r>
-              <w:rPr>
-                <w:lang w:val="es-PA"/>
-              </w:rPr>
-              <w:t xml:space="preserve"> repetir</w:t>
-            </w:r>
-            <w:r>
-              <w:rPr>
-                <w:lang w:val="es-PA"/>
-              </w:rPr>
-              <w:t xml:space="preserve"> </w:t>
-            </w:r>
-            <w:r>
-              <w:rPr>
-                <w:lang w:val="es-PA"/>
-              </w:rPr>
-              <w:t>contraseña</w:t>
-            </w:r>
-            <w:r>
-              <w:rPr>
-                <w:lang w:val="es-PA"/>
-              </w:rPr>
-              <w:t xml:space="preserve"> pueda validar que </w:t>
-            </w:r>
-            <w:r>
-              <w:rPr>
-                <w:lang w:val="es-PA"/>
-              </w:rPr>
-              <w:t>sea correcta al ser igual que el campo contraseña</w:t>
-            </w:r>
-            <w:r>
-              <w:rPr>
-                <w:lang w:val="es-PA"/>
-              </w:rPr>
-              <w:t xml:space="preserve"> </w:t>
+              <w:t xml:space="preserve"> Este caso de prueba está dirigido a probar que el campo repetir contraseña pueda validar que sea correcta al ser igual que el campo contraseña </w:t>
             </w:r>
           </w:p>
         </w:tc>
@@ -6823,31 +6301,7 @@
               <w:rPr>
                 <w:lang w:val="es-PA"/>
               </w:rPr>
-              <w:t xml:space="preserve"> </w:t>
-            </w:r>
-            <w:r>
-              <w:rPr>
-                <w:lang w:val="es-PA"/>
-              </w:rPr>
-              <w:t>L</w:t>
-            </w:r>
-            <w:r>
-              <w:rPr>
-                <w:lang w:val="es-PA"/>
-              </w:rPr>
-              <w:t>lenar los campos nombre, apellido, email</w:t>
-            </w:r>
-            <w:r>
-              <w:rPr>
-                <w:lang w:val="es-PA"/>
-              </w:rPr>
-              <w:t>, contraseña</w:t>
-            </w:r>
-            <w:r>
-              <w:rPr>
-                <w:lang w:val="es-PA"/>
-              </w:rPr>
-              <w:t xml:space="preserve"> y repetir contraseña. Luego dar clic en el botón “crear cuenta”.                                    </w:t>
+              <w:t xml:space="preserve"> Llenar los campos nombre, apellido, email, contraseña y repetir contraseña. Luego dar clic en el botón “crear cuenta”.                                    </w:t>
             </w:r>
           </w:p>
         </w:tc>
@@ -6887,31 +6341,7 @@
               <w:rPr>
                 <w:lang w:val="es-PA"/>
               </w:rPr>
-              <w:t>, email: prueba</w:t>
-            </w:r>
-            <w:r>
-              <w:rPr>
-                <w:lang w:val="es-PA"/>
-              </w:rPr>
-              <w:t>9</w:t>
-            </w:r>
-            <w:r>
-              <w:rPr>
-                <w:lang w:val="es-PA"/>
-              </w:rPr>
-              <w:t xml:space="preserve">@gmail.com, </w:t>
-            </w:r>
-            <w:r>
-              <w:rPr>
-                <w:lang w:val="es-PA"/>
-              </w:rPr>
-              <w:t xml:space="preserve">Contraseña: password1, </w:t>
-            </w:r>
-            <w:r>
-              <w:rPr>
-                <w:lang w:val="es-PA"/>
-              </w:rPr>
-              <w:t>Repetir contraseña: password1</w:t>
+              <w:t>, email: prueba9@gmail.com, Contraseña: password1, Repetir contraseña: password1</w:t>
             </w:r>
           </w:p>
         </w:tc>
@@ -6937,13 +6367,7 @@
               <w:rPr>
                 <w:lang w:val="es-PA"/>
               </w:rPr>
-              <w:t xml:space="preserve"> Se deb</w:t>
-            </w:r>
-            <w:r>
-              <w:rPr>
-                <w:lang w:val="es-PA"/>
-              </w:rPr>
-              <w:t>e redireccionar a la página home</w:t>
+              <w:t xml:space="preserve"> Se debe redireccionar a la página home</w:t>
             </w:r>
           </w:p>
         </w:tc>
@@ -7047,13 +6471,7 @@
               <w:rPr>
                 <w:lang w:val="es-PA"/>
               </w:rPr>
-              <w:t xml:space="preserve">: Se </w:t>
-            </w:r>
-            <w:r>
-              <w:rPr>
-                <w:lang w:val="es-PA"/>
-              </w:rPr>
-              <w:t>redirecciono a la página home</w:t>
+              <w:t>: Se redirecciono a la página home</w:t>
             </w:r>
           </w:p>
         </w:tc>
@@ -7181,13 +6599,7 @@
               <w:rPr>
                 <w:lang w:val="es-PA"/>
               </w:rPr>
-              <w:t>registro_RepetirPassword</w:t>
-            </w:r>
-            <w:r>
-              <w:rPr>
-                <w:lang w:val="es-PA"/>
-              </w:rPr>
-              <w:t>Invalido</w:t>
+              <w:t>registro_RepetirPasswordInvalido</w:t>
             </w:r>
             <w:proofErr w:type="spellEnd"/>
           </w:p>
@@ -7214,13 +6626,7 @@
               <w:rPr>
                 <w:lang w:val="es-PA"/>
               </w:rPr>
-              <w:t xml:space="preserve"> Prueba del campo Repetir contraseña </w:t>
-            </w:r>
-            <w:r>
-              <w:rPr>
-                <w:lang w:val="es-PA"/>
-              </w:rPr>
-              <w:t>no sea válido</w:t>
+              <w:t xml:space="preserve"> Prueba del campo Repetir contraseña no sea válido</w:t>
             </w:r>
           </w:p>
         </w:tc>
@@ -7246,19 +6652,7 @@
               <w:rPr>
                 <w:lang w:val="es-PA"/>
               </w:rPr>
-              <w:t xml:space="preserve"> Este caso de prueba está dirigido a probar que el campo repetir contraseña pueda validar que </w:t>
-            </w:r>
-            <w:r>
-              <w:rPr>
-                <w:lang w:val="es-PA"/>
-              </w:rPr>
-              <w:t>el campo no sea igual al campo contraseña</w:t>
-            </w:r>
-            <w:r>
-              <w:rPr>
-                <w:lang w:val="es-PA"/>
-              </w:rPr>
-              <w:t xml:space="preserve"> </w:t>
+              <w:t xml:space="preserve"> Este caso de prueba está dirigido a probar que el campo repetir contraseña pueda validar que el campo no sea igual al campo contraseña </w:t>
             </w:r>
           </w:p>
         </w:tc>
@@ -7448,13 +6842,7 @@
               <w:rPr>
                 <w:lang w:val="es-PA"/>
               </w:rPr>
-              <w:t xml:space="preserve"> Se debe </w:t>
-            </w:r>
-            <w:r>
-              <w:rPr>
-                <w:lang w:val="es-PA"/>
-              </w:rPr>
-              <w:t>mostrar el mensaje “</w:t>
+              <w:t xml:space="preserve"> Se debe mostrar el mensaje “</w:t>
             </w:r>
             <w:r>
               <w:rPr>
@@ -7712,13 +7100,7 @@
               <w:rPr>
                 <w:lang w:val="es-PA"/>
               </w:rPr>
-              <w:t>registro_RepetirPassword</w:t>
-            </w:r>
-            <w:r>
-              <w:rPr>
-                <w:lang w:val="es-PA"/>
-              </w:rPr>
-              <w:t>Nulo</w:t>
+              <w:t>registro_RepetirPasswordNulo</w:t>
             </w:r>
             <w:proofErr w:type="spellEnd"/>
           </w:p>
@@ -7745,13 +7127,7 @@
               <w:rPr>
                 <w:lang w:val="es-PA"/>
               </w:rPr>
-              <w:t xml:space="preserve"> Prueba del campo Repetir </w:t>
-            </w:r>
-            <w:r>
-              <w:rPr>
-                <w:lang w:val="es-PA"/>
-              </w:rPr>
-              <w:t>contraseña vacía</w:t>
+              <w:t xml:space="preserve"> Prueba del campo Repetir contraseña vacía</w:t>
             </w:r>
           </w:p>
         </w:tc>
@@ -7777,19 +7153,7 @@
               <w:rPr>
                 <w:lang w:val="es-PA"/>
               </w:rPr>
-              <w:t xml:space="preserve"> Este caso de prueba está dirigido a probar que el campo repetir contraseña pueda validar que el campo </w:t>
-            </w:r>
-            <w:r>
-              <w:rPr>
-                <w:lang w:val="es-PA"/>
-              </w:rPr>
-              <w:t>este vacío</w:t>
-            </w:r>
-            <w:r>
-              <w:rPr>
-                <w:lang w:val="es-PA"/>
-              </w:rPr>
-              <w:t xml:space="preserve"> </w:t>
+              <w:t xml:space="preserve"> Este caso de prueba está dirigido a probar que el campo repetir contraseña pueda validar que el campo este vacío </w:t>
             </w:r>
           </w:p>
         </w:tc>
@@ -7893,37 +7257,7 @@
               <w:rPr>
                 <w:lang w:val="es-PA"/>
               </w:rPr>
-              <w:t xml:space="preserve"> Dejar vacío el campo repetir contraseña y llenar</w:t>
-            </w:r>
-            <w:r>
-              <w:rPr>
-                <w:lang w:val="es-PA"/>
-              </w:rPr>
-              <w:t xml:space="preserve"> los campos nombre, apellido, email</w:t>
-            </w:r>
-            <w:r>
-              <w:rPr>
-                <w:lang w:val="es-PA"/>
-              </w:rPr>
-              <w:t xml:space="preserve"> y</w:t>
-            </w:r>
-            <w:r>
-              <w:rPr>
-                <w:lang w:val="es-PA"/>
-              </w:rPr>
-              <w:t xml:space="preserve"> </w:t>
-            </w:r>
-            <w:r>
-              <w:rPr>
-                <w:lang w:val="es-PA"/>
-              </w:rPr>
-              <w:t>contraseña.</w:t>
-            </w:r>
-            <w:r>
-              <w:rPr>
-                <w:lang w:val="es-PA"/>
-              </w:rPr>
-              <w:t xml:space="preserve"> Luego dar clic en el botón “crear cuenta”.                                    </w:t>
+              <w:t xml:space="preserve"> Dejar vacío el campo repetir contraseña y llenar los campos nombre, apellido, email y contraseña. Luego dar clic en el botón “crear cuenta”.                                    </w:t>
             </w:r>
           </w:p>
         </w:tc>
@@ -7963,19 +7297,7 @@
               <w:rPr>
                 <w:lang w:val="es-PA"/>
               </w:rPr>
-              <w:t>, email: prueba1</w:t>
-            </w:r>
-            <w:r>
-              <w:rPr>
-                <w:lang w:val="es-PA"/>
-              </w:rPr>
-              <w:t>1</w:t>
-            </w:r>
-            <w:r>
-              <w:rPr>
-                <w:lang w:val="es-PA"/>
-              </w:rPr>
-              <w:t>@gmail.com, Contraseña: password1</w:t>
+              <w:t>, email: prueba11@gmail.com, Contraseña: password1</w:t>
             </w:r>
           </w:p>
         </w:tc>
@@ -8001,19 +7323,7 @@
               <w:rPr>
                 <w:lang w:val="es-PA"/>
               </w:rPr>
-              <w:t xml:space="preserve"> Se debe mostrar el mensaje “</w:t>
-            </w:r>
-            <w:r>
-              <w:rPr>
-                <w:lang w:val="es-PA"/>
-              </w:rPr>
-              <w:t>Debe llenar todos los campos</w:t>
-            </w:r>
-            <w:r>
-              <w:rPr>
-                <w:lang w:val="es-PA"/>
-              </w:rPr>
-              <w:t>”</w:t>
+              <w:t xml:space="preserve"> Se debe mostrar el mensaje “Debe llenar todos los campos”</w:t>
             </w:r>
           </w:p>
         </w:tc>
@@ -8117,19 +7427,7 @@
               <w:rPr>
                 <w:lang w:val="es-PA"/>
               </w:rPr>
-              <w:t>: Se mostro el mensaje “</w:t>
-            </w:r>
-            <w:r>
-              <w:rPr>
-                <w:lang w:val="es-PA"/>
-              </w:rPr>
-              <w:t>Debe llenar todos los campos</w:t>
-            </w:r>
-            <w:r>
-              <w:rPr>
-                <w:lang w:val="es-PA"/>
-              </w:rPr>
-              <w:t>”</w:t>
+              <w:t>: Se mostro el mensaje “Debe llenar todos los campos”</w:t>
             </w:r>
           </w:p>
         </w:tc>
@@ -8324,13 +7622,7 @@
               <w:rPr>
                 <w:lang w:val="es-PA"/>
               </w:rPr>
-              <w:t xml:space="preserve"> Prueba </w:t>
-            </w:r>
-            <w:r>
-              <w:rPr>
-                <w:lang w:val="es-PA"/>
-              </w:rPr>
-              <w:t xml:space="preserve">de inicio de sesión exitoso </w:t>
+              <w:t xml:space="preserve"> Prueba de inicio de sesión exitoso </w:t>
             </w:r>
           </w:p>
         </w:tc>
@@ -8356,19 +7648,7 @@
               <w:rPr>
                 <w:lang w:val="es-PA"/>
               </w:rPr>
-              <w:t xml:space="preserve"> Este caso de prueba está dirigido a probar </w:t>
-            </w:r>
-            <w:r>
-              <w:rPr>
-                <w:lang w:val="es-PA"/>
-              </w:rPr>
-              <w:t>puede iniciar sesión sin problemas</w:t>
-            </w:r>
-            <w:r>
-              <w:rPr>
-                <w:lang w:val="es-PA"/>
-              </w:rPr>
-              <w:t xml:space="preserve"> </w:t>
+              <w:t xml:space="preserve"> Este caso de prueba está dirigido a probar puede iniciar sesión sin problemas </w:t>
             </w:r>
           </w:p>
         </w:tc>
@@ -8433,25 +7713,7 @@
               <w:rPr>
                 <w:lang w:val="es-PA"/>
               </w:rPr>
-              <w:t xml:space="preserve">                              </w:t>
-            </w:r>
-            <w:r>
-              <w:rPr>
-                <w:lang w:val="es-PA"/>
-              </w:rPr>
-              <w:t>4</w:t>
-            </w:r>
-            <w:r>
-              <w:rPr>
-                <w:lang w:val="es-PA"/>
-              </w:rPr>
-              <w:t xml:space="preserve">. Estar en la página de </w:t>
-            </w:r>
-            <w:r>
-              <w:rPr>
-                <w:lang w:val="es-PA"/>
-              </w:rPr>
-              <w:t>inicio de sesión</w:t>
+              <w:t xml:space="preserve">                              4. Estar en la página de inicio de sesión</w:t>
             </w:r>
           </w:p>
           <w:p>
@@ -8510,19 +7772,7 @@
               <w:rPr>
                 <w:lang w:val="es-PA"/>
               </w:rPr>
-              <w:t xml:space="preserve"> </w:t>
-            </w:r>
-            <w:r>
-              <w:rPr>
-                <w:lang w:val="es-PA"/>
-              </w:rPr>
-              <w:t>Llenar el campo email, contraseña y dar clic en el botón iniciar sesión</w:t>
-            </w:r>
-            <w:r>
-              <w:rPr>
-                <w:lang w:val="es-PA"/>
-              </w:rPr>
-              <w:t xml:space="preserve">                                    </w:t>
+              <w:t xml:space="preserve"> Llenar el campo email, contraseña y dar clic en el botón iniciar sesión                                    </w:t>
             </w:r>
           </w:p>
         </w:tc>
@@ -8870,13 +8120,7 @@
               <w:rPr>
                 <w:lang w:val="es-PA"/>
               </w:rPr>
-              <w:t>inicioSesion_</w:t>
-            </w:r>
-            <w:r>
-              <w:rPr>
-                <w:lang w:val="es-PA"/>
-              </w:rPr>
-              <w:t>ContraseñaIncorrecta</w:t>
+              <w:t>inicioSesion_ContraseñaIncorrecta</w:t>
             </w:r>
             <w:proofErr w:type="spellEnd"/>
           </w:p>
@@ -8903,13 +8147,7 @@
               <w:rPr>
                 <w:lang w:val="es-PA"/>
               </w:rPr>
-              <w:t xml:space="preserve"> Prueba de inicio de sesión </w:t>
-            </w:r>
-            <w:r>
-              <w:rPr>
-                <w:lang w:val="es-PA"/>
-              </w:rPr>
-              <w:t xml:space="preserve">fallida </w:t>
+              <w:t xml:space="preserve"> Prueba de inicio de sesión fallida </w:t>
             </w:r>
             <w:r>
               <w:rPr>
@@ -9297,13 +8535,7 @@
               <w:rPr>
                 <w:lang w:val="es-PA"/>
               </w:rPr>
-              <w:t xml:space="preserve">mostro el mensaje </w:t>
-            </w:r>
-            <w:r>
-              <w:rPr>
-                <w:lang w:val="es-PA"/>
-              </w:rPr>
-              <w:t>“</w:t>
+              <w:t>mostro el mensaje “</w:t>
             </w:r>
             <w:proofErr w:type="gramStart"/>
             <w:r>
@@ -9451,13 +8683,7 @@
               <w:rPr>
                 <w:lang w:val="es-PA"/>
               </w:rPr>
-              <w:t>inicioSesion_</w:t>
-            </w:r>
-            <w:r>
-              <w:rPr>
-                <w:lang w:val="es-PA"/>
-              </w:rPr>
-              <w:t>EmailErroneo</w:t>
+              <w:t>inicioSesion_EmailErroneo</w:t>
             </w:r>
             <w:proofErr w:type="spellEnd"/>
           </w:p>
@@ -9484,13 +8710,7 @@
               <w:rPr>
                 <w:lang w:val="es-PA"/>
               </w:rPr>
-              <w:t xml:space="preserve"> Prueba de inicio de sesión fallida al equivocarse en</w:t>
-            </w:r>
-            <w:r>
-              <w:rPr>
-                <w:lang w:val="es-PA"/>
-              </w:rPr>
-              <w:t xml:space="preserve"> el email</w:t>
+              <w:t xml:space="preserve"> Prueba de inicio de sesión fallida al equivocarse en el email</w:t>
             </w:r>
           </w:p>
         </w:tc>
@@ -9516,13 +8736,7 @@
               <w:rPr>
                 <w:lang w:val="es-PA"/>
               </w:rPr>
-              <w:t xml:space="preserve"> Este caso de prueba está dirigido a validar que </w:t>
-            </w:r>
-            <w:r>
-              <w:rPr>
-                <w:lang w:val="es-PA"/>
-              </w:rPr>
-              <w:t>el email este mal escrito al intentar iniciar sesión</w:t>
+              <w:t xml:space="preserve"> Este caso de prueba está dirigido a validar que el email este mal escrito al intentar iniciar sesión</w:t>
             </w:r>
           </w:p>
         </w:tc>
@@ -9710,13 +8924,7 @@
               <w:rPr>
                 <w:lang w:val="es-PA"/>
               </w:rPr>
-              <w:t>: password</w:t>
-            </w:r>
-            <w:r>
-              <w:rPr>
-                <w:lang w:val="es-PA"/>
-              </w:rPr>
-              <w:t>1</w:t>
+              <w:t>: password1</w:t>
             </w:r>
           </w:p>
         </w:tc>
@@ -9742,13 +8950,7 @@
               <w:rPr>
                 <w:lang w:val="es-PA"/>
               </w:rPr>
-              <w:t xml:space="preserve"> Debe mostrar el mensaje </w:t>
-            </w:r>
-            <w:r>
-              <w:rPr>
-                <w:lang w:val="es-PA"/>
-              </w:rPr>
-              <w:t>“El correo no está registrado”</w:t>
+              <w:t xml:space="preserve"> Debe mostrar el mensaje “El correo no está registrado”</w:t>
             </w:r>
           </w:p>
         </w:tc>
@@ -10001,13 +9203,7 @@
               <w:rPr>
                 <w:lang w:val="es-PA"/>
               </w:rPr>
-              <w:t>inicioSesion_</w:t>
-            </w:r>
-            <w:r>
-              <w:rPr>
-                <w:lang w:val="es-PA"/>
-              </w:rPr>
-              <w:t>CampoVacio</w:t>
+              <w:t>inicioSesion_CampoVacio</w:t>
             </w:r>
             <w:proofErr w:type="spellEnd"/>
           </w:p>
@@ -10034,13 +9230,7 @@
               <w:rPr>
                 <w:lang w:val="es-PA"/>
               </w:rPr>
-              <w:t xml:space="preserve"> Prueba de inicio de sesión fallida </w:t>
-            </w:r>
-            <w:r>
-              <w:rPr>
-                <w:lang w:val="es-PA"/>
-              </w:rPr>
-              <w:t xml:space="preserve">al dejar campos vacíos </w:t>
+              <w:t xml:space="preserve"> Prueba de inicio de sesión fallida al dejar campos vacíos </w:t>
             </w:r>
           </w:p>
         </w:tc>
@@ -10066,13 +9256,7 @@
               <w:rPr>
                 <w:lang w:val="es-PA"/>
               </w:rPr>
-              <w:t xml:space="preserve"> Este caso de prueba está dirigido a validar</w:t>
-            </w:r>
-            <w:r>
-              <w:rPr>
-                <w:lang w:val="es-PA"/>
-              </w:rPr>
-              <w:t xml:space="preserve"> que cualquiera de los 2 campos esta vacío y no puede iniciar sesión de esta manera</w:t>
+              <w:t xml:space="preserve"> Este caso de prueba está dirigido a validar que cualquiera de los 2 campos esta vacío y no puede iniciar sesión de esta manera</w:t>
             </w:r>
           </w:p>
         </w:tc>
@@ -10196,33 +9380,27 @@
               <w:rPr>
                 <w:lang w:val="es-PA"/>
               </w:rPr>
+              <w:t xml:space="preserve"> Dejar ambos campos vacíos y presionar el botón “iniciar </w:t>
+            </w:r>
+            <w:proofErr w:type="gramStart"/>
+            <w:r>
+              <w:rPr>
+                <w:lang w:val="es-PA"/>
+              </w:rPr>
+              <w:t xml:space="preserve">sesión”  </w:t>
+            </w:r>
+            <w:r>
+              <w:rPr>
+                <w:lang w:val="es-PA"/>
+              </w:rPr>
               <w:t xml:space="preserve"> </w:t>
             </w:r>
-            <w:r>
-              <w:rPr>
-                <w:lang w:val="es-PA"/>
-              </w:rPr>
-              <w:t xml:space="preserve">Dejar ambos campos vacíos y presionar el botón “iniciar </w:t>
-            </w:r>
-            <w:proofErr w:type="gramStart"/>
-            <w:r>
-              <w:rPr>
-                <w:lang w:val="es-PA"/>
-              </w:rPr>
-              <w:t xml:space="preserve">sesión”  </w:t>
-            </w:r>
-            <w:r>
-              <w:rPr>
-                <w:lang w:val="es-PA"/>
-              </w:rPr>
-              <w:t xml:space="preserve"> </w:t>
-            </w:r>
             <w:proofErr w:type="gramEnd"/>
             <w:r>
               <w:rPr>
                 <w:lang w:val="es-PA"/>
               </w:rPr>
-              <w:t xml:space="preserve">                              </w:t>
+              <w:t xml:space="preserve">                            </w:t>
             </w:r>
           </w:p>
         </w:tc>
@@ -10522,7 +9700,1514 @@
     <w:p>
       <w:pPr>
         <w:rPr>
-          <w:u w:val="single"/>
+          <w:b/>
+          <w:bCs/>
+          <w:sz w:val="28"/>
+          <w:szCs w:val="28"/>
+          <w:lang w:val="es-PA"/>
+        </w:rPr>
+      </w:pPr>
+      <w:r>
+        <w:rPr>
+          <w:b/>
+          <w:bCs/>
+          <w:sz w:val="28"/>
+          <w:szCs w:val="28"/>
+          <w:lang w:val="es-PA"/>
+        </w:rPr>
+        <w:t xml:space="preserve">Pruebas con valor límite para la opción de </w:t>
+      </w:r>
+      <w:r>
+        <w:rPr>
+          <w:b/>
+          <w:bCs/>
+          <w:sz w:val="28"/>
+          <w:szCs w:val="28"/>
+          <w:lang w:val="es-PA"/>
+        </w:rPr>
+        <w:t>equipos</w:t>
+      </w:r>
+      <w:r>
+        <w:rPr>
+          <w:b/>
+          <w:bCs/>
+          <w:sz w:val="28"/>
+          <w:szCs w:val="28"/>
+          <w:lang w:val="es-PA"/>
+        </w:rPr>
+        <w:t xml:space="preserve"> y favoritos</w:t>
+      </w:r>
+    </w:p>
+    <w:tbl>
+      <w:tblPr>
+        <w:tblStyle w:val="Tablaconcuadrcula"/>
+        <w:tblW w:w="0" w:type="auto"/>
+        <w:tblLook w:val="04A0" w:firstRow="1" w:lastRow="0" w:firstColumn="1" w:lastColumn="0" w:noHBand="0" w:noVBand="1"/>
+      </w:tblPr>
+      <w:tblGrid>
+        <w:gridCol w:w="4414"/>
+        <w:gridCol w:w="4414"/>
+      </w:tblGrid>
+      <w:tr>
+        <w:tc>
+          <w:tcPr>
+            <w:tcW w:w="4414" w:type="dxa"/>
+          </w:tcPr>
+          <w:p>
+            <w:pPr>
+              <w:rPr>
+                <w:lang w:val="es-PA"/>
+              </w:rPr>
+            </w:pPr>
+            <w:r>
+              <w:rPr>
+                <w:lang w:val="es-PA"/>
+              </w:rPr>
+              <w:t>Proceso</w:t>
+            </w:r>
+          </w:p>
+        </w:tc>
+        <w:tc>
+          <w:tcPr>
+            <w:tcW w:w="4414" w:type="dxa"/>
+          </w:tcPr>
+          <w:p>
+            <w:pPr>
+              <w:rPr>
+                <w:lang w:val="es-PA"/>
+              </w:rPr>
+            </w:pPr>
+            <w:r>
+              <w:rPr>
+                <w:lang w:val="es-PA"/>
+              </w:rPr>
+              <w:t xml:space="preserve">Escoger un país en el </w:t>
+            </w:r>
+            <w:proofErr w:type="spellStart"/>
+            <w:r>
+              <w:rPr>
+                <w:lang w:val="es-PA"/>
+              </w:rPr>
+              <w:t>nav</w:t>
+            </w:r>
+            <w:proofErr w:type="spellEnd"/>
+            <w:r>
+              <w:rPr>
+                <w:lang w:val="es-PA"/>
+              </w:rPr>
+              <w:t xml:space="preserve"> de la página</w:t>
+            </w:r>
+            <w:r>
+              <w:rPr>
+                <w:lang w:val="es-PA"/>
+              </w:rPr>
+              <w:t xml:space="preserve"> y añadirlo como favorito</w:t>
+            </w:r>
+            <w:r>
+              <w:rPr>
+                <w:lang w:val="es-PA"/>
+              </w:rPr>
+              <w:t xml:space="preserve"> </w:t>
+            </w:r>
+          </w:p>
+        </w:tc>
+      </w:tr>
+      <w:tr>
+        <w:tc>
+          <w:tcPr>
+            <w:tcW w:w="4414" w:type="dxa"/>
+          </w:tcPr>
+          <w:p>
+            <w:pPr>
+              <w:rPr>
+                <w:lang w:val="es-PA"/>
+              </w:rPr>
+            </w:pPr>
+            <w:r>
+              <w:rPr>
+                <w:lang w:val="es-PA"/>
+              </w:rPr>
+              <w:t>Variable</w:t>
+            </w:r>
+          </w:p>
+        </w:tc>
+        <w:tc>
+          <w:tcPr>
+            <w:tcW w:w="4414" w:type="dxa"/>
+          </w:tcPr>
+          <w:p>
+            <w:pPr>
+              <w:rPr>
+                <w:lang w:val="es-PA"/>
+              </w:rPr>
+            </w:pPr>
+            <w:r>
+              <w:rPr>
+                <w:lang w:val="es-PA"/>
+              </w:rPr>
+              <w:t>Equipos</w:t>
+            </w:r>
+          </w:p>
+        </w:tc>
+      </w:tr>
+      <w:tr>
+        <w:trPr>
+          <w:trHeight w:val="414"/>
+        </w:trPr>
+        <w:tc>
+          <w:tcPr>
+            <w:tcW w:w="4414" w:type="dxa"/>
+          </w:tcPr>
+          <w:p>
+            <w:pPr>
+              <w:rPr>
+                <w:lang w:val="es-PA"/>
+              </w:rPr>
+            </w:pPr>
+            <w:r>
+              <w:rPr>
+                <w:lang w:val="es-PA"/>
+              </w:rPr>
+              <w:t>Valores</w:t>
+            </w:r>
+          </w:p>
+        </w:tc>
+        <w:tc>
+          <w:tcPr>
+            <w:tcW w:w="4414" w:type="dxa"/>
+          </w:tcPr>
+          <w:p>
+            <w:pPr>
+              <w:rPr>
+                <w:lang w:val="es-PA"/>
+              </w:rPr>
+            </w:pPr>
+            <w:r>
+              <w:rPr>
+                <w:lang w:val="es-PA"/>
+              </w:rPr>
+              <w:t>[1-32]</w:t>
+            </w:r>
+          </w:p>
+        </w:tc>
+      </w:tr>
+      <w:tr>
+        <w:tc>
+          <w:tcPr>
+            <w:tcW w:w="4414" w:type="dxa"/>
+            <w:vMerge w:val="restart"/>
+          </w:tcPr>
+          <w:p>
+            <w:pPr>
+              <w:jc w:val="center"/>
+              <w:rPr>
+                <w:lang w:val="es-PA"/>
+              </w:rPr>
+            </w:pPr>
+          </w:p>
+          <w:p>
+            <w:pPr>
+              <w:jc w:val="center"/>
+              <w:rPr>
+                <w:lang w:val="es-PA"/>
+              </w:rPr>
+            </w:pPr>
+          </w:p>
+          <w:p>
+            <w:pPr>
+              <w:jc w:val="center"/>
+              <w:rPr>
+                <w:lang w:val="es-PA"/>
+              </w:rPr>
+            </w:pPr>
+            <w:r>
+              <w:rPr>
+                <w:lang w:val="es-PA"/>
+              </w:rPr>
+              <w:t>Casos</w:t>
+            </w:r>
+          </w:p>
+        </w:tc>
+        <w:tc>
+          <w:tcPr>
+            <w:tcW w:w="4414" w:type="dxa"/>
+          </w:tcPr>
+          <w:p>
+            <w:pPr>
+              <w:rPr>
+                <w:lang w:val="es-PA"/>
+              </w:rPr>
+            </w:pPr>
+            <w:r>
+              <w:rPr>
+                <w:lang w:val="es-PA"/>
+              </w:rPr>
+              <w:t>1</w:t>
+            </w:r>
+            <w:r>
+              <w:rPr>
+                <w:lang w:val="es-PA"/>
+              </w:rPr>
+              <w:t xml:space="preserve"> (Qatar)</w:t>
+            </w:r>
+          </w:p>
+        </w:tc>
+      </w:tr>
+      <w:tr>
+        <w:tc>
+          <w:tcPr>
+            <w:tcW w:w="4414" w:type="dxa"/>
+            <w:vMerge/>
+          </w:tcPr>
+          <w:p>
+            <w:pPr>
+              <w:rPr>
+                <w:lang w:val="es-PA"/>
+              </w:rPr>
+            </w:pPr>
+          </w:p>
+        </w:tc>
+        <w:tc>
+          <w:tcPr>
+            <w:tcW w:w="4414" w:type="dxa"/>
+          </w:tcPr>
+          <w:p>
+            <w:pPr>
+              <w:rPr>
+                <w:lang w:val="es-PA"/>
+              </w:rPr>
+            </w:pPr>
+            <w:r>
+              <w:rPr>
+                <w:lang w:val="es-PA"/>
+              </w:rPr>
+              <w:t>2</w:t>
+            </w:r>
+            <w:r>
+              <w:rPr>
+                <w:lang w:val="es-PA"/>
+              </w:rPr>
+              <w:t xml:space="preserve"> (Ecuador)</w:t>
+            </w:r>
+          </w:p>
+        </w:tc>
+      </w:tr>
+      <w:tr>
+        <w:tc>
+          <w:tcPr>
+            <w:tcW w:w="4414" w:type="dxa"/>
+            <w:vMerge/>
+          </w:tcPr>
+          <w:p>
+            <w:pPr>
+              <w:rPr>
+                <w:lang w:val="es-PA"/>
+              </w:rPr>
+            </w:pPr>
+          </w:p>
+        </w:tc>
+        <w:tc>
+          <w:tcPr>
+            <w:tcW w:w="4414" w:type="dxa"/>
+          </w:tcPr>
+          <w:p>
+            <w:pPr>
+              <w:rPr>
+                <w:lang w:val="es-PA"/>
+              </w:rPr>
+            </w:pPr>
+            <w:r>
+              <w:rPr>
+                <w:lang w:val="es-PA"/>
+              </w:rPr>
+              <w:t>25 (Brasil)</w:t>
+            </w:r>
+          </w:p>
+        </w:tc>
+      </w:tr>
+      <w:tr>
+        <w:tc>
+          <w:tcPr>
+            <w:tcW w:w="4414" w:type="dxa"/>
+            <w:vMerge/>
+          </w:tcPr>
+          <w:p>
+            <w:pPr>
+              <w:rPr>
+                <w:lang w:val="es-PA"/>
+              </w:rPr>
+            </w:pPr>
+          </w:p>
+        </w:tc>
+        <w:tc>
+          <w:tcPr>
+            <w:tcW w:w="4414" w:type="dxa"/>
+          </w:tcPr>
+          <w:p>
+            <w:pPr>
+              <w:rPr>
+                <w:lang w:val="es-PA"/>
+              </w:rPr>
+            </w:pPr>
+            <w:r>
+              <w:rPr>
+                <w:lang w:val="es-PA"/>
+              </w:rPr>
+              <w:t>31 (Uruguay)</w:t>
+            </w:r>
+          </w:p>
+        </w:tc>
+      </w:tr>
+      <w:tr>
+        <w:tc>
+          <w:tcPr>
+            <w:tcW w:w="4414" w:type="dxa"/>
+            <w:vMerge/>
+          </w:tcPr>
+          <w:p>
+            <w:pPr>
+              <w:rPr>
+                <w:lang w:val="es-PA"/>
+              </w:rPr>
+            </w:pPr>
+          </w:p>
+        </w:tc>
+        <w:tc>
+          <w:tcPr>
+            <w:tcW w:w="4414" w:type="dxa"/>
+          </w:tcPr>
+          <w:p>
+            <w:pPr>
+              <w:rPr>
+                <w:lang w:val="es-PA"/>
+              </w:rPr>
+            </w:pPr>
+            <w:r>
+              <w:rPr>
+                <w:lang w:val="es-PA"/>
+              </w:rPr>
+              <w:t>32 (Corea del Sur)</w:t>
+            </w:r>
+          </w:p>
+        </w:tc>
+      </w:tr>
+    </w:tbl>
+    <w:p>
+      <w:pPr>
+        <w:rPr>
+          <w:lang w:val="es-PA"/>
+        </w:rPr>
+      </w:pPr>
+    </w:p>
+    <w:p>
+      <w:pPr>
+        <w:rPr>
+          <w:lang w:val="es-PA"/>
+        </w:rPr>
+      </w:pPr>
+    </w:p>
+    <w:p>
+      <w:pPr>
+        <w:rPr>
+          <w:lang w:val="es-PA"/>
+        </w:rPr>
+      </w:pPr>
+    </w:p>
+    <w:p>
+      <w:pPr>
+        <w:rPr>
+          <w:lang w:val="es-PA"/>
+        </w:rPr>
+      </w:pPr>
+    </w:p>
+    <w:p>
+      <w:pPr>
+        <w:rPr>
+          <w:lang w:val="es-PA"/>
+        </w:rPr>
+      </w:pPr>
+    </w:p>
+    <w:p>
+      <w:pPr>
+        <w:rPr>
+          <w:lang w:val="es-PA"/>
+        </w:rPr>
+      </w:pPr>
+    </w:p>
+    <w:tbl>
+      <w:tblPr>
+        <w:tblStyle w:val="Tablaconcuadrcula"/>
+        <w:tblW w:w="0" w:type="auto"/>
+        <w:tblLook w:val="04A0" w:firstRow="1" w:lastRow="0" w:firstColumn="1" w:lastColumn="0" w:noHBand="0" w:noVBand="1"/>
+      </w:tblPr>
+      <w:tblGrid>
+        <w:gridCol w:w="8828"/>
+      </w:tblGrid>
+      <w:tr>
+        <w:tc>
+          <w:tcPr>
+            <w:tcW w:w="8828" w:type="dxa"/>
+          </w:tcPr>
+          <w:p>
+            <w:pPr>
+              <w:rPr>
+                <w:lang w:val="es-PA"/>
+              </w:rPr>
+            </w:pPr>
+            <w:r>
+              <w:rPr>
+                <w:lang w:val="es-PA"/>
+              </w:rPr>
+              <w:lastRenderedPageBreak/>
+              <w:t>Identificador:</w:t>
+            </w:r>
+            <w:r>
+              <w:rPr>
+                <w:lang w:val="es-PA"/>
+              </w:rPr>
+              <w:t xml:space="preserve"> </w:t>
+            </w:r>
+            <w:proofErr w:type="spellStart"/>
+            <w:r>
+              <w:rPr>
+                <w:lang w:val="es-PA"/>
+              </w:rPr>
+              <w:t>equipos_Favoritos</w:t>
+            </w:r>
+            <w:proofErr w:type="spellEnd"/>
+          </w:p>
+        </w:tc>
+      </w:tr>
+      <w:tr>
+        <w:tc>
+          <w:tcPr>
+            <w:tcW w:w="8828" w:type="dxa"/>
+          </w:tcPr>
+          <w:p>
+            <w:pPr>
+              <w:rPr>
+                <w:lang w:val="es-PA"/>
+              </w:rPr>
+            </w:pPr>
+            <w:r>
+              <w:rPr>
+                <w:lang w:val="es-PA"/>
+              </w:rPr>
+              <w:t>Título:</w:t>
+            </w:r>
+            <w:r>
+              <w:rPr>
+                <w:lang w:val="es-PA"/>
+              </w:rPr>
+              <w:t xml:space="preserve"> </w:t>
+            </w:r>
+            <w:r>
+              <w:rPr>
+                <w:lang w:val="es-PA"/>
+              </w:rPr>
+              <w:t xml:space="preserve">Prueba de como los equipos seleccionados </w:t>
+            </w:r>
+            <w:r>
+              <w:rPr>
+                <w:lang w:val="es-PA"/>
+              </w:rPr>
+              <w:t xml:space="preserve">aparecen en la opción favoritos del </w:t>
+            </w:r>
+            <w:proofErr w:type="spellStart"/>
+            <w:r>
+              <w:rPr>
+                <w:lang w:val="es-PA"/>
+              </w:rPr>
+              <w:t>nav</w:t>
+            </w:r>
+            <w:proofErr w:type="spellEnd"/>
+          </w:p>
+        </w:tc>
+      </w:tr>
+      <w:tr>
+        <w:tc>
+          <w:tcPr>
+            <w:tcW w:w="8828" w:type="dxa"/>
+          </w:tcPr>
+          <w:p>
+            <w:pPr>
+              <w:rPr>
+                <w:lang w:val="es-PA"/>
+              </w:rPr>
+            </w:pPr>
+            <w:r>
+              <w:rPr>
+                <w:lang w:val="es-PA"/>
+              </w:rPr>
+              <w:t>Descripción:</w:t>
+            </w:r>
+            <w:r>
+              <w:rPr>
+                <w:lang w:val="es-PA"/>
+              </w:rPr>
+              <w:t xml:space="preserve"> Este caso de prueba está dirigido a probar puede iniciar sesión sin problemas </w:t>
+            </w:r>
+          </w:p>
+        </w:tc>
+      </w:tr>
+      <w:tr>
+        <w:tc>
+          <w:tcPr>
+            <w:tcW w:w="8828" w:type="dxa"/>
+          </w:tcPr>
+          <w:p>
+            <w:pPr>
+              <w:rPr>
+                <w:lang w:val="es-PA"/>
+              </w:rPr>
+            </w:pPr>
+            <w:r>
+              <w:rPr>
+                <w:lang w:val="es-PA"/>
+              </w:rPr>
+              <w:t>Precondiciones:</w:t>
+            </w:r>
+            <w:r>
+              <w:rPr>
+                <w:lang w:val="es-PA"/>
+              </w:rPr>
+              <w:t xml:space="preserve"> 1. El servidor debe estar en marcha en localhost.</w:t>
+            </w:r>
+          </w:p>
+          <w:p>
+            <w:pPr>
+              <w:rPr>
+                <w:lang w:val="es-PA"/>
+              </w:rPr>
+            </w:pPr>
+            <w:r>
+              <w:rPr>
+                <w:lang w:val="es-PA"/>
+              </w:rPr>
+              <w:t xml:space="preserve">                              2. La base de datos debe estar construida e implementada.</w:t>
+            </w:r>
+          </w:p>
+          <w:p>
+            <w:pPr>
+              <w:rPr>
+                <w:lang w:val="es-PA"/>
+              </w:rPr>
+            </w:pPr>
+            <w:r>
+              <w:rPr>
+                <w:lang w:val="es-PA"/>
+              </w:rPr>
+              <w:t xml:space="preserve">                              3. </w:t>
+            </w:r>
+            <w:r>
+              <w:rPr>
+                <w:lang w:val="es-PA"/>
+              </w:rPr>
+              <w:t>Los partidos ya debieron haber registrados en la base de datos (fase de             preliminares)</w:t>
+            </w:r>
+          </w:p>
+          <w:p>
+            <w:pPr>
+              <w:rPr>
+                <w:lang w:val="es-PA"/>
+              </w:rPr>
+            </w:pPr>
+            <w:r>
+              <w:rPr>
+                <w:lang w:val="es-PA"/>
+              </w:rPr>
+              <w:t xml:space="preserve">                              4. </w:t>
+            </w:r>
+            <w:r>
+              <w:rPr>
+                <w:lang w:val="es-PA"/>
+              </w:rPr>
+              <w:t>Haber iniciado sesión.</w:t>
+            </w:r>
+          </w:p>
+        </w:tc>
+      </w:tr>
+      <w:tr>
+        <w:tc>
+          <w:tcPr>
+            <w:tcW w:w="8828" w:type="dxa"/>
+          </w:tcPr>
+          <w:p>
+            <w:pPr>
+              <w:rPr>
+                <w:lang w:val="es-PA"/>
+              </w:rPr>
+            </w:pPr>
+            <w:r>
+              <w:rPr>
+                <w:lang w:val="es-PA"/>
+              </w:rPr>
+              <w:t>Prioridad:</w:t>
+            </w:r>
+            <w:r>
+              <w:rPr>
+                <w:lang w:val="es-PA"/>
+              </w:rPr>
+              <w:t xml:space="preserve"> Alta</w:t>
+            </w:r>
+          </w:p>
+        </w:tc>
+      </w:tr>
+      <w:tr>
+        <w:tc>
+          <w:tcPr>
+            <w:tcW w:w="8828" w:type="dxa"/>
+          </w:tcPr>
+          <w:p>
+            <w:pPr>
+              <w:rPr>
+                <w:lang w:val="es-PA"/>
+              </w:rPr>
+            </w:pPr>
+            <w:r>
+              <w:rPr>
+                <w:lang w:val="es-PA"/>
+              </w:rPr>
+              <w:t>Secuencia de pasos:</w:t>
+            </w:r>
+            <w:r>
+              <w:rPr>
+                <w:lang w:val="es-PA"/>
+              </w:rPr>
+              <w:t xml:space="preserve"> </w:t>
+            </w:r>
+            <w:r>
+              <w:rPr>
+                <w:lang w:val="es-PA"/>
+              </w:rPr>
+              <w:t>Hacer clic en la opción equipos-&gt; seleccionar Qatar-&gt;Añadirlo como favorito</w:t>
+            </w:r>
+          </w:p>
+          <w:p>
+            <w:pPr>
+              <w:rPr>
+                <w:lang w:val="es-PA"/>
+              </w:rPr>
+            </w:pPr>
+            <w:r>
+              <w:rPr>
+                <w:lang w:val="es-PA"/>
+              </w:rPr>
+              <w:t xml:space="preserve">  </w:t>
+            </w:r>
+            <w:r>
+              <w:rPr>
+                <w:lang w:val="es-PA"/>
+              </w:rPr>
+              <w:t xml:space="preserve">Hacer clic en la opción equipos-&gt; seleccionar </w:t>
+            </w:r>
+            <w:r>
+              <w:rPr>
+                <w:lang w:val="es-PA"/>
+              </w:rPr>
+              <w:t>Ecuador</w:t>
+            </w:r>
+            <w:r>
+              <w:rPr>
+                <w:lang w:val="es-PA"/>
+              </w:rPr>
+              <w:t>-&gt;Añadirlo como favorito</w:t>
+            </w:r>
+          </w:p>
+          <w:p>
+            <w:pPr>
+              <w:rPr>
+                <w:lang w:val="es-PA"/>
+              </w:rPr>
+            </w:pPr>
+            <w:r>
+              <w:rPr>
+                <w:lang w:val="es-PA"/>
+              </w:rPr>
+              <w:t xml:space="preserve">  </w:t>
+            </w:r>
+            <w:r>
+              <w:rPr>
+                <w:lang w:val="es-PA"/>
+              </w:rPr>
+              <w:t xml:space="preserve">Hacer clic en la opción equipos-&gt; seleccionar </w:t>
+            </w:r>
+            <w:r>
+              <w:rPr>
+                <w:lang w:val="es-PA"/>
+              </w:rPr>
+              <w:t>Brasil</w:t>
+            </w:r>
+            <w:r>
+              <w:rPr>
+                <w:lang w:val="es-PA"/>
+              </w:rPr>
+              <w:t>-&gt;Añadirlo como favorito</w:t>
+            </w:r>
+            <w:r>
+              <w:rPr>
+                <w:lang w:val="es-PA"/>
+              </w:rPr>
+              <w:t xml:space="preserve">    </w:t>
+            </w:r>
+          </w:p>
+          <w:p>
+            <w:pPr>
+              <w:rPr>
+                <w:lang w:val="es-PA"/>
+              </w:rPr>
+            </w:pPr>
+            <w:r>
+              <w:rPr>
+                <w:lang w:val="es-PA"/>
+              </w:rPr>
+              <w:t xml:space="preserve">  </w:t>
+            </w:r>
+            <w:r>
+              <w:rPr>
+                <w:lang w:val="es-PA"/>
+              </w:rPr>
+              <w:t xml:space="preserve">Hacer clic en la opción equipos-&gt; seleccionar </w:t>
+            </w:r>
+            <w:r>
+              <w:rPr>
+                <w:lang w:val="es-PA"/>
+              </w:rPr>
+              <w:t>Uruguay</w:t>
+            </w:r>
+            <w:r>
+              <w:rPr>
+                <w:lang w:val="es-PA"/>
+              </w:rPr>
+              <w:t>-&gt;Añadirlo como favorito</w:t>
+            </w:r>
+            <w:r>
+              <w:rPr>
+                <w:lang w:val="es-PA"/>
+              </w:rPr>
+              <w:t xml:space="preserve">  </w:t>
+            </w:r>
+          </w:p>
+          <w:p>
+            <w:pPr>
+              <w:rPr>
+                <w:lang w:val="es-PA"/>
+              </w:rPr>
+            </w:pPr>
+            <w:r>
+              <w:rPr>
+                <w:lang w:val="es-PA"/>
+              </w:rPr>
+              <w:t xml:space="preserve">  </w:t>
+            </w:r>
+            <w:r>
+              <w:rPr>
+                <w:lang w:val="es-PA"/>
+              </w:rPr>
+              <w:t xml:space="preserve">Hacer clic en la opción equipos-&gt; seleccionar </w:t>
+            </w:r>
+            <w:r>
+              <w:rPr>
+                <w:lang w:val="es-PA"/>
+              </w:rPr>
+              <w:t>Corea del Sur</w:t>
+            </w:r>
+            <w:r>
+              <w:rPr>
+                <w:lang w:val="es-PA"/>
+              </w:rPr>
+              <w:t>-&gt;Añadirlo como favorito</w:t>
+            </w:r>
+            <w:r>
+              <w:rPr>
+                <w:lang w:val="es-PA"/>
+              </w:rPr>
+              <w:t xml:space="preserve">  </w:t>
+            </w:r>
+          </w:p>
+          <w:p>
+            <w:pPr>
+              <w:rPr>
+                <w:lang w:val="es-PA"/>
+              </w:rPr>
+            </w:pPr>
+            <w:r>
+              <w:rPr>
+                <w:lang w:val="es-PA"/>
+              </w:rPr>
+              <w:t xml:space="preserve"> </w:t>
+            </w:r>
+            <w:r>
+              <w:rPr>
+                <w:lang w:val="es-PA"/>
+              </w:rPr>
+              <w:t xml:space="preserve"> </w:t>
+            </w:r>
+            <w:r>
+              <w:rPr>
+                <w:lang w:val="es-PA"/>
+              </w:rPr>
+              <w:t>Hacer clic en la opción favoritos-&gt; ver los favoritos</w:t>
+            </w:r>
+          </w:p>
+        </w:tc>
+      </w:tr>
+      <w:tr>
+        <w:tc>
+          <w:tcPr>
+            <w:tcW w:w="8828" w:type="dxa"/>
+          </w:tcPr>
+          <w:p>
+            <w:pPr>
+              <w:rPr>
+                <w:lang w:val="es-PA"/>
+              </w:rPr>
+            </w:pPr>
+            <w:r>
+              <w:rPr>
+                <w:lang w:val="es-PA"/>
+              </w:rPr>
+              <w:t>Datos de prueba:</w:t>
+            </w:r>
+            <w:r>
+              <w:rPr>
+                <w:lang w:val="es-PA"/>
+              </w:rPr>
+              <w:t xml:space="preserve"> email: </w:t>
+            </w:r>
+            <w:r>
+              <w:rPr>
+                <w:lang w:val="es-PA"/>
+              </w:rPr>
+              <w:t>Qatar, Ecuador, Brasil, Uruguay, Corea del sur</w:t>
+            </w:r>
+          </w:p>
+        </w:tc>
+      </w:tr>
+      <w:tr>
+        <w:tc>
+          <w:tcPr>
+            <w:tcW w:w="8828" w:type="dxa"/>
+          </w:tcPr>
+          <w:p>
+            <w:pPr>
+              <w:rPr>
+                <w:lang w:val="es-PA"/>
+              </w:rPr>
+            </w:pPr>
+            <w:r>
+              <w:rPr>
+                <w:lang w:val="es-PA"/>
+              </w:rPr>
+              <w:t>Resultado esperado:</w:t>
+            </w:r>
+            <w:r>
+              <w:rPr>
+                <w:lang w:val="es-PA"/>
+              </w:rPr>
+              <w:t xml:space="preserve"> </w:t>
+            </w:r>
+            <w:r>
+              <w:rPr>
+                <w:lang w:val="es-PA"/>
+              </w:rPr>
+              <w:t>En la página favoritos deben aparecer los países Qatar, Ecuador, Brasil, Uruguay y Corea del Sur</w:t>
+            </w:r>
+          </w:p>
+        </w:tc>
+      </w:tr>
+      <w:tr>
+        <w:tc>
+          <w:tcPr>
+            <w:tcW w:w="8828" w:type="dxa"/>
+          </w:tcPr>
+          <w:p>
+            <w:pPr>
+              <w:rPr>
+                <w:lang w:val="es-PA"/>
+              </w:rPr>
+            </w:pPr>
+            <w:r>
+              <w:rPr>
+                <w:lang w:val="es-PA"/>
+              </w:rPr>
+              <w:t>Dependencia con otros casos de prueba:</w:t>
+            </w:r>
+            <w:r>
+              <w:rPr>
+                <w:lang w:val="es-PA"/>
+              </w:rPr>
+              <w:t xml:space="preserve"> - - - </w:t>
+            </w:r>
+          </w:p>
+        </w:tc>
+      </w:tr>
+      <w:tr>
+        <w:tc>
+          <w:tcPr>
+            <w:tcW w:w="8828" w:type="dxa"/>
+          </w:tcPr>
+          <w:p>
+            <w:pPr>
+              <w:rPr>
+                <w:lang w:val="es-PA"/>
+              </w:rPr>
+            </w:pPr>
+            <w:r>
+              <w:rPr>
+                <w:lang w:val="es-PA"/>
+              </w:rPr>
+              <w:t>Fecha de diseño de caso de prueba:</w:t>
+            </w:r>
+            <w:r>
+              <w:rPr>
+                <w:lang w:val="es-PA"/>
+              </w:rPr>
+              <w:t xml:space="preserve"> 10/12/2022</w:t>
+            </w:r>
+          </w:p>
+        </w:tc>
+      </w:tr>
+      <w:tr>
+        <w:tc>
+          <w:tcPr>
+            <w:tcW w:w="8828" w:type="dxa"/>
+          </w:tcPr>
+          <w:p>
+            <w:pPr>
+              <w:rPr>
+                <w:lang w:val="es-PA"/>
+              </w:rPr>
+            </w:pPr>
+            <w:r>
+              <w:rPr>
+                <w:lang w:val="es-PA"/>
+              </w:rPr>
+              <w:t>Diseñador de la prueba:</w:t>
+            </w:r>
+            <w:r>
+              <w:rPr>
+                <w:lang w:val="es-PA"/>
+              </w:rPr>
+              <w:t xml:space="preserve"> Benjamín Rodríguez</w:t>
+            </w:r>
+          </w:p>
+        </w:tc>
+      </w:tr>
+      <w:tr>
+        <w:tc>
+          <w:tcPr>
+            <w:tcW w:w="8828" w:type="dxa"/>
+          </w:tcPr>
+          <w:p>
+            <w:pPr>
+              <w:rPr>
+                <w:lang w:val="es-PA"/>
+              </w:rPr>
+            </w:pPr>
+            <w:r>
+              <w:rPr>
+                <w:lang w:val="es-PA"/>
+              </w:rPr>
+              <w:t>Resultado obtenido</w:t>
+            </w:r>
+            <w:r>
+              <w:rPr>
+                <w:lang w:val="es-PA"/>
+              </w:rPr>
+              <w:t xml:space="preserve">: </w:t>
+            </w:r>
+          </w:p>
+        </w:tc>
+      </w:tr>
+      <w:tr>
+        <w:tc>
+          <w:tcPr>
+            <w:tcW w:w="8828" w:type="dxa"/>
+          </w:tcPr>
+          <w:p>
+            <w:pPr>
+              <w:rPr>
+                <w:lang w:val="es-PA"/>
+              </w:rPr>
+            </w:pPr>
+            <w:r>
+              <w:rPr>
+                <w:lang w:val="es-PA"/>
+              </w:rPr>
+              <w:t>Estado:</w:t>
+            </w:r>
+            <w:r>
+              <w:rPr>
+                <w:lang w:val="es-PA"/>
+              </w:rPr>
+              <w:t xml:space="preserve"> Exitoso </w:t>
+            </w:r>
+          </w:p>
+        </w:tc>
+      </w:tr>
+      <w:tr>
+        <w:tc>
+          <w:tcPr>
+            <w:tcW w:w="8828" w:type="dxa"/>
+          </w:tcPr>
+          <w:p>
+            <w:pPr>
+              <w:rPr>
+                <w:lang w:val="es-PA"/>
+              </w:rPr>
+            </w:pPr>
+            <w:r>
+              <w:rPr>
+                <w:lang w:val="es-PA"/>
+              </w:rPr>
+              <w:t>Observaciones:</w:t>
+            </w:r>
+            <w:r>
+              <w:rPr>
+                <w:lang w:val="es-PA"/>
+              </w:rPr>
+              <w:t xml:space="preserve"> </w:t>
+            </w:r>
+          </w:p>
+        </w:tc>
+      </w:tr>
+      <w:tr>
+        <w:tc>
+          <w:tcPr>
+            <w:tcW w:w="8828" w:type="dxa"/>
+          </w:tcPr>
+          <w:p>
+            <w:pPr>
+              <w:rPr>
+                <w:lang w:val="es-PA"/>
+              </w:rPr>
+            </w:pPr>
+            <w:r>
+              <w:rPr>
+                <w:lang w:val="es-PA"/>
+              </w:rPr>
+              <w:t>Ejecutor y fecha de ejecución:</w:t>
+            </w:r>
+            <w:r>
+              <w:rPr>
+                <w:lang w:val="es-PA"/>
+              </w:rPr>
+              <w:t xml:space="preserve"> Benjamín Rodríguez 10/12/2022</w:t>
+            </w:r>
+          </w:p>
+        </w:tc>
+      </w:tr>
+    </w:tbl>
+    <w:p/>
+    <w:p>
+      <w:pPr>
+        <w:rPr>
+          <w:lang w:val="es-PA"/>
+        </w:rPr>
+      </w:pPr>
+    </w:p>
+    <w:p>
+      <w:pPr>
+        <w:rPr>
+          <w:lang w:val="es-PA"/>
+        </w:rPr>
+      </w:pPr>
+    </w:p>
+    <w:p>
+      <w:pPr>
+        <w:rPr>
+          <w:lang w:val="es-PA"/>
+        </w:rPr>
+      </w:pPr>
+    </w:p>
+    <w:p>
+      <w:pPr>
+        <w:rPr>
+          <w:lang w:val="es-PA"/>
+        </w:rPr>
+      </w:pPr>
+    </w:p>
+    <w:p>
+      <w:pPr>
+        <w:rPr>
+          <w:lang w:val="es-PA"/>
+        </w:rPr>
+      </w:pPr>
+    </w:p>
+    <w:p>
+      <w:pPr>
+        <w:rPr>
+          <w:b/>
+          <w:bCs/>
+          <w:sz w:val="28"/>
+          <w:szCs w:val="28"/>
+          <w:lang w:val="es-PA"/>
+        </w:rPr>
+      </w:pPr>
+      <w:r>
+        <w:rPr>
+          <w:b/>
+          <w:bCs/>
+          <w:sz w:val="28"/>
+          <w:szCs w:val="28"/>
+          <w:lang w:val="es-PA"/>
+        </w:rPr>
+        <w:t>Pruebas con valor límite para la opción de resultados</w:t>
+      </w:r>
+    </w:p>
+    <w:tbl>
+      <w:tblPr>
+        <w:tblStyle w:val="Tablaconcuadrcula"/>
+        <w:tblW w:w="0" w:type="auto"/>
+        <w:tblLook w:val="04A0" w:firstRow="1" w:lastRow="0" w:firstColumn="1" w:lastColumn="0" w:noHBand="0" w:noVBand="1"/>
+      </w:tblPr>
+      <w:tblGrid>
+        <w:gridCol w:w="4414"/>
+        <w:gridCol w:w="4414"/>
+      </w:tblGrid>
+      <w:tr>
+        <w:tc>
+          <w:tcPr>
+            <w:tcW w:w="4414" w:type="dxa"/>
+          </w:tcPr>
+          <w:p>
+            <w:pPr>
+              <w:rPr>
+                <w:lang w:val="es-PA"/>
+              </w:rPr>
+            </w:pPr>
+            <w:r>
+              <w:rPr>
+                <w:lang w:val="es-PA"/>
+              </w:rPr>
+              <w:t>Proceso</w:t>
+            </w:r>
+          </w:p>
+        </w:tc>
+        <w:tc>
+          <w:tcPr>
+            <w:tcW w:w="4414" w:type="dxa"/>
+          </w:tcPr>
+          <w:p>
+            <w:pPr>
+              <w:rPr>
+                <w:lang w:val="es-PA"/>
+              </w:rPr>
+            </w:pPr>
+            <w:r>
+              <w:rPr>
+                <w:lang w:val="es-PA"/>
+              </w:rPr>
+              <w:t xml:space="preserve">Escoger </w:t>
+            </w:r>
+            <w:r>
+              <w:rPr>
+                <w:lang w:val="es-PA"/>
+              </w:rPr>
+              <w:t xml:space="preserve">la fecha de los partidos en la opción resultados del </w:t>
+            </w:r>
+            <w:proofErr w:type="spellStart"/>
+            <w:r>
+              <w:rPr>
+                <w:lang w:val="es-PA"/>
+              </w:rPr>
+              <w:t>nav</w:t>
+            </w:r>
+            <w:proofErr w:type="spellEnd"/>
+          </w:p>
+        </w:tc>
+      </w:tr>
+      <w:tr>
+        <w:tc>
+          <w:tcPr>
+            <w:tcW w:w="4414" w:type="dxa"/>
+          </w:tcPr>
+          <w:p>
+            <w:pPr>
+              <w:rPr>
+                <w:lang w:val="es-PA"/>
+              </w:rPr>
+            </w:pPr>
+            <w:r>
+              <w:rPr>
+                <w:lang w:val="es-PA"/>
+              </w:rPr>
+              <w:t>Variable</w:t>
+            </w:r>
+          </w:p>
+        </w:tc>
+        <w:tc>
+          <w:tcPr>
+            <w:tcW w:w="4414" w:type="dxa"/>
+          </w:tcPr>
+          <w:p>
+            <w:pPr>
+              <w:rPr>
+                <w:lang w:val="es-PA"/>
+              </w:rPr>
+            </w:pPr>
+            <w:r>
+              <w:rPr>
+                <w:lang w:val="es-PA"/>
+              </w:rPr>
+              <w:t>Fecha</w:t>
+            </w:r>
+          </w:p>
+        </w:tc>
+      </w:tr>
+      <w:tr>
+        <w:trPr>
+          <w:trHeight w:val="414"/>
+        </w:trPr>
+        <w:tc>
+          <w:tcPr>
+            <w:tcW w:w="4414" w:type="dxa"/>
+          </w:tcPr>
+          <w:p>
+            <w:pPr>
+              <w:rPr>
+                <w:lang w:val="es-PA"/>
+              </w:rPr>
+            </w:pPr>
+            <w:r>
+              <w:rPr>
+                <w:lang w:val="es-PA"/>
+              </w:rPr>
+              <w:t>Valores</w:t>
+            </w:r>
+          </w:p>
+        </w:tc>
+        <w:tc>
+          <w:tcPr>
+            <w:tcW w:w="4414" w:type="dxa"/>
+          </w:tcPr>
+          <w:p>
+            <w:pPr>
+              <w:rPr>
+                <w:lang w:val="es-PA"/>
+              </w:rPr>
+            </w:pPr>
+            <w:r>
+              <w:rPr>
+                <w:lang w:val="es-PA"/>
+              </w:rPr>
+              <w:t>[</w:t>
+            </w:r>
+            <w:r>
+              <w:rPr>
+                <w:lang w:val="es-PA"/>
+              </w:rPr>
+              <w:t>11/20/2022 – 12/02/2022</w:t>
+            </w:r>
+            <w:r>
+              <w:rPr>
+                <w:lang w:val="es-PA"/>
+              </w:rPr>
+              <w:t>]</w:t>
+            </w:r>
+          </w:p>
+        </w:tc>
+      </w:tr>
+      <w:tr>
+        <w:tc>
+          <w:tcPr>
+            <w:tcW w:w="4414" w:type="dxa"/>
+            <w:vMerge w:val="restart"/>
+          </w:tcPr>
+          <w:p>
+            <w:pPr>
+              <w:jc w:val="center"/>
+              <w:rPr>
+                <w:lang w:val="es-PA"/>
+              </w:rPr>
+            </w:pPr>
+          </w:p>
+          <w:p>
+            <w:pPr>
+              <w:jc w:val="center"/>
+              <w:rPr>
+                <w:lang w:val="es-PA"/>
+              </w:rPr>
+            </w:pPr>
+          </w:p>
+          <w:p>
+            <w:pPr>
+              <w:jc w:val="center"/>
+              <w:rPr>
+                <w:lang w:val="es-PA"/>
+              </w:rPr>
+            </w:pPr>
+            <w:r>
+              <w:rPr>
+                <w:lang w:val="es-PA"/>
+              </w:rPr>
+              <w:t>Casos</w:t>
+            </w:r>
+          </w:p>
+        </w:tc>
+        <w:tc>
+          <w:tcPr>
+            <w:tcW w:w="4414" w:type="dxa"/>
+          </w:tcPr>
+          <w:p>
+            <w:pPr>
+              <w:rPr>
+                <w:lang w:val="es-PA"/>
+              </w:rPr>
+            </w:pPr>
+            <w:r>
+              <w:rPr>
+                <w:lang w:val="es-PA"/>
+              </w:rPr>
+              <w:t>11/20/2022</w:t>
+            </w:r>
+          </w:p>
+        </w:tc>
+      </w:tr>
+      <w:tr>
+        <w:tc>
+          <w:tcPr>
+            <w:tcW w:w="4414" w:type="dxa"/>
+            <w:vMerge/>
+          </w:tcPr>
+          <w:p>
+            <w:pPr>
+              <w:rPr>
+                <w:lang w:val="es-PA"/>
+              </w:rPr>
+            </w:pPr>
+          </w:p>
+        </w:tc>
+        <w:tc>
+          <w:tcPr>
+            <w:tcW w:w="4414" w:type="dxa"/>
+          </w:tcPr>
+          <w:p>
+            <w:pPr>
+              <w:rPr>
+                <w:lang w:val="es-PA"/>
+              </w:rPr>
+            </w:pPr>
+            <w:r>
+              <w:rPr>
+                <w:lang w:val="es-PA"/>
+              </w:rPr>
+              <w:t>11/21/2022</w:t>
+            </w:r>
+          </w:p>
+        </w:tc>
+      </w:tr>
+      <w:tr>
+        <w:tc>
+          <w:tcPr>
+            <w:tcW w:w="4414" w:type="dxa"/>
+            <w:vMerge/>
+          </w:tcPr>
+          <w:p>
+            <w:pPr>
+              <w:rPr>
+                <w:lang w:val="es-PA"/>
+              </w:rPr>
+            </w:pPr>
+          </w:p>
+        </w:tc>
+        <w:tc>
+          <w:tcPr>
+            <w:tcW w:w="4414" w:type="dxa"/>
+          </w:tcPr>
+          <w:p>
+            <w:pPr>
+              <w:rPr>
+                <w:lang w:val="es-PA"/>
+              </w:rPr>
+            </w:pPr>
+            <w:r>
+              <w:rPr>
+                <w:lang w:val="es-PA"/>
+              </w:rPr>
+              <w:t>11/30/2022</w:t>
+            </w:r>
+          </w:p>
+        </w:tc>
+      </w:tr>
+      <w:tr>
+        <w:tc>
+          <w:tcPr>
+            <w:tcW w:w="4414" w:type="dxa"/>
+            <w:vMerge/>
+          </w:tcPr>
+          <w:p>
+            <w:pPr>
+              <w:rPr>
+                <w:lang w:val="es-PA"/>
+              </w:rPr>
+            </w:pPr>
+          </w:p>
+        </w:tc>
+        <w:tc>
+          <w:tcPr>
+            <w:tcW w:w="4414" w:type="dxa"/>
+          </w:tcPr>
+          <w:p>
+            <w:pPr>
+              <w:rPr>
+                <w:lang w:val="es-PA"/>
+              </w:rPr>
+            </w:pPr>
+            <w:r>
+              <w:rPr>
+                <w:lang w:val="es-PA"/>
+              </w:rPr>
+              <w:t>12/01/2022</w:t>
+            </w:r>
+          </w:p>
+        </w:tc>
+      </w:tr>
+      <w:tr>
+        <w:tc>
+          <w:tcPr>
+            <w:tcW w:w="4414" w:type="dxa"/>
+            <w:vMerge/>
+          </w:tcPr>
+          <w:p>
+            <w:pPr>
+              <w:rPr>
+                <w:lang w:val="es-PA"/>
+              </w:rPr>
+            </w:pPr>
+          </w:p>
+        </w:tc>
+        <w:tc>
+          <w:tcPr>
+            <w:tcW w:w="4414" w:type="dxa"/>
+          </w:tcPr>
+          <w:p>
+            <w:pPr>
+              <w:rPr>
+                <w:lang w:val="es-PA"/>
+              </w:rPr>
+            </w:pPr>
+            <w:r>
+              <w:rPr>
+                <w:lang w:val="es-PA"/>
+              </w:rPr>
+              <w:t>12/02/2022</w:t>
+            </w:r>
+          </w:p>
+        </w:tc>
+      </w:tr>
+    </w:tbl>
+    <w:p>
+      <w:pPr>
+        <w:rPr>
+          <w:lang w:val="es-PA"/>
+        </w:rPr>
+      </w:pPr>
+    </w:p>
+    <w:p>
+      <w:pPr>
+        <w:rPr>
           <w:lang w:val="es-PA"/>
         </w:rPr>
       </w:pPr>

</xml_diff>